<commit_message>
fix notes and file writer
</commit_message>
<xml_diff>
--- a/merge/HC - Health _ Wellbeing Assessment.DOCX
+++ b/merge/HC - Health _ Wellbeing Assessment.DOCX
@@ -314,7 +314,7 @@
                 <w:sz w:val="20"/>
                 <w:lang w:eastAsia="en-AU"/>
               </w:rPr>
-              <w:t>Coxall</w:t>
+              <w:t>Wilding</w:t>
             </w:r>
             <w:r>
               <w:rPr>
@@ -399,7 +399,7 @@
                 <w:sz w:val="20"/>
                 <w:lang w:eastAsia="en-AU"/>
               </w:rPr>
-              <w:t>Alexandria</w:t>
+              <w:t>Kathleen</w:t>
             </w:r>
             <w:r>
               <w:rPr>
@@ -528,7 +528,7 @@
                 <w:sz w:val="20"/>
                 <w:lang w:eastAsia="en-AU"/>
               </w:rPr>
-              <w:t>1944-03-25</w:t>
+              <w:t>1952-05-30</w:t>
             </w:r>
             <w:r>
               <w:rPr>
@@ -612,7 +612,7 @@
                 <w:sz w:val="20"/>
                 <w:lang w:eastAsia="en-AU"/>
               </w:rPr>
-              <w:t>2 Timperly Rd</w:t>
+              <w:t>Unit B, 23 Stilton Court</w:t>
             </w:r>
             <w:r>
               <w:rPr>
@@ -739,7 +739,7 @@
                 <w:sz w:val="20"/>
                 <w:lang w:eastAsia="en-AU"/>
               </w:rPr>
-              <w:t>South Bunbury</w:t>
+              <w:t xml:space="preserve">Bunbury </w:t>
             </w:r>
             <w:r>
               <w:rPr>
@@ -1019,7 +1019,7 @@
                 <w:sz w:val="20"/>
                 <w:lang w:eastAsia="en-AU"/>
               </w:rPr>
-              <w:t>0434926424</w:t>
+              <w:t>0414 939 161</w:t>
             </w:r>
             <w:r>
               <w:rPr>
@@ -1267,7 +1267,7 @@
                 <w:sz w:val="20"/>
                 <w:szCs w:val="20"/>
               </w:rPr>
-              <w:t>Alex is married to Neville. Alex and Neville originate from Victoria, Australia. Alex had a total of eight years education. She used</w:t>
+              <w:t>Kathleen lives alone.</w:t>
             </w:r>
           </w:p>
           <w:p>
@@ -1289,7 +1289,7 @@
                 <w:sz w:val="20"/>
                 <w:szCs w:val="20"/>
               </w:rPr>
-              <w:t>to work as a dressmaker. Currently they are residing in a house in Bunbury. Financially</w:t>
+              <w:t>She had a dog Tanzy that keeps her company and who Kathleen is very fond of.</w:t>
             </w:r>
           </w:p>
           <w:p>
@@ -1311,29 +1311,51 @@
                 <w:sz w:val="20"/>
                 <w:szCs w:val="20"/>
               </w:rPr>
-              <w:t>they are stable. They have four daughters and one of them, Helen, lives locally. Katie (Bunbury), Leanne (Eaton), Jane (Albany).</w:t>
-            </w:r>
-          </w:p>
-          <w:p>
-            <w:pPr>
-              <w:spacing w:before="60" w:after="60"/>
-              <w:rPr>
-                <w:rFonts w:ascii="Arial" w:hAnsi="Arial" w:cs="Arial"/>
-                <w:sz w:val="20"/>
-                <w:szCs w:val="20"/>
-                <w:lang w:eastAsia="en-AU"/>
-              </w:rPr>
-            </w:pPr>
-            <w:r>
+              <w:t xml:space="preserve">Kathleen has three children who have all moved away from the Bunbury </w:t>
+            </w:r>
+          </w:p>
+          <w:p>
+            <w:pPr>
+              <w:spacing w:before="60" w:after="60"/>
               <w:rPr>
                 <w:rFonts w:ascii="Arial" w:hAnsi="Arial" w:cs="Arial"/>
                 <w:noProof/>
                 <w:color w:val="0070C0"/>
                 <w:sz w:val="20"/>
                 <w:szCs w:val="20"/>
-                <w:lang w:eastAsia="en-AU"/>
-              </w:rPr>
-              <w:t xml:space="preserve">Alex is fully supported by her husband Neville who has health issues of his own. Daughter Helen is also local and supports as able. </w:t>
+              </w:rPr>
+            </w:pPr>
+            <w:r>
+              <w:rPr>
+                <w:rFonts w:ascii="Arial" w:hAnsi="Arial" w:cs="Arial"/>
+                <w:noProof/>
+                <w:color w:val="0070C0"/>
+                <w:sz w:val="20"/>
+                <w:szCs w:val="20"/>
+              </w:rPr>
+              <w:t>Kathleen was born in Busselton she has lived in the Bunbury area since the 1990's</w:t>
+            </w:r>
+          </w:p>
+          <w:p>
+            <w:pPr>
+              <w:spacing w:before="60" w:after="60"/>
+              <w:rPr>
+                <w:rFonts w:ascii="Arial" w:hAnsi="Arial" w:cs="Arial"/>
+                <w:sz w:val="20"/>
+                <w:szCs w:val="20"/>
+                <w:lang w:eastAsia="en-AU"/>
+              </w:rPr>
+            </w:pPr>
+            <w:r>
+              <w:rPr>
+                <w:rFonts w:ascii="Arial" w:hAnsi="Arial" w:cs="Arial"/>
+                <w:noProof/>
+                <w:color w:val="0070C0"/>
+                <w:sz w:val="20"/>
+                <w:szCs w:val="20"/>
+                <w:lang w:eastAsia="en-AU"/>
+              </w:rPr>
+              <w:t>Kathleen worked at the Rose Hotel and was the head waitress for a number ' of years.</w:t>
             </w:r>
             <w:r>
               <w:rPr>
@@ -1432,7 +1454,7 @@
                 <w:sz w:val="20"/>
                 <w:szCs w:val="20"/>
               </w:rPr>
-              <w:t>My family.</w:t>
+              <w:t>It is important to Kathleen that she looks after her dog Tansy and makes sure all of the dog’s needs are met.</w:t>
             </w:r>
           </w:p>
           <w:p>
@@ -1454,20 +1476,82 @@
                 <w:sz w:val="20"/>
                 <w:szCs w:val="20"/>
               </w:rPr>
-              <w:t>To be able to continue living in my own home.</w:t>
-            </w:r>
-          </w:p>
-          <w:p>
-            <w:pPr>
-              <w:spacing w:before="60" w:after="60"/>
+              <w:t>Kathleen likes to have a clean and tidy home.</w:t>
+            </w:r>
+          </w:p>
+          <w:p>
+            <w:pPr>
+              <w:spacing w:before="60" w:after="60"/>
+              <w:rPr>
+                <w:rFonts w:ascii="Arial" w:hAnsi="Arial" w:cs="Arial"/>
+                <w:color w:val="0070C0"/>
+                <w:sz w:val="20"/>
+                <w:szCs w:val="20"/>
+                <w:lang w:eastAsia="en-AU"/>
+              </w:rPr>
+            </w:pPr>
+            <w:r>
               <w:rPr>
                 <w:rFonts w:ascii="Arial" w:hAnsi="Arial" w:cs="Arial"/>
                 <w:noProof/>
                 <w:color w:val="0070C0"/>
                 <w:sz w:val="20"/>
                 <w:szCs w:val="20"/>
-              </w:rPr>
-            </w:pPr>
+                <w:lang w:eastAsia="en-AU"/>
+              </w:rPr>
+              <w:t>Kathleen likes to have a nice garden that is well maintained.</w:t>
+            </w:r>
+            <w:r>
+              <w:rPr>
+                <w:rFonts w:ascii="Arial" w:hAnsi="Arial" w:cs="Arial"/>
+                <w:color w:val="0070C0"/>
+                <w:sz w:val="20"/>
+                <w:szCs w:val="20"/>
+                <w:lang w:eastAsia="en-AU"/>
+              </w:rPr>
+              <w:fldChar w:fldCharType="end"/>
+            </w:r>
+          </w:p>
+          <w:p>
+            <w:pPr>
+              <w:spacing w:before="60" w:after="60"/>
+              <w:rPr>
+                <w:rFonts w:ascii="Arial" w:hAnsi="Arial" w:cs="Arial"/>
+                <w:sz w:val="20"/>
+                <w:szCs w:val="20"/>
+                <w:lang w:eastAsia="en-AU"/>
+              </w:rPr>
+            </w:pPr>
+            <w:r>
+              <w:rPr>
+                <w:rFonts w:ascii="Arial" w:hAnsi="Arial" w:cs="Arial"/>
+                <w:color w:val="0070C0"/>
+                <w:sz w:val="20"/>
+                <w:szCs w:val="20"/>
+                <w:lang w:eastAsia="en-AU"/>
+              </w:rPr>
+              <w:fldChar w:fldCharType="begin"/>
+            </w:r>
+            <w:r>
+              <w:rPr>
+                <w:rFonts w:ascii="Arial" w:hAnsi="Arial" w:cs="Arial"/>
+                <w:color w:val="0070C0"/>
+                <w:sz w:val="20"/>
+                <w:szCs w:val="20"/>
+                <w:lang w:eastAsia="en-AU"/>
+              </w:rPr>
+              <w:instrText xml:space="preserve"> MERGEFIELD "importantPeople" </w:instrText>
+            </w:r>
+            <w:r>
+              <w:rPr>
+                <w:rFonts w:ascii="Arial" w:hAnsi="Arial" w:cs="Arial"/>
+                <w:color w:val="0070C0"/>
+                <w:sz w:val="20"/>
+                <w:szCs w:val="20"/>
+                <w:lang w:eastAsia="en-AU"/>
+              </w:rPr>
+              <w:fldChar w:fldCharType="separate"/>
+            </w:r>
             <w:r>
               <w:rPr>
                 <w:rFonts w:ascii="Arial" w:hAnsi="Arial" w:cs="Arial"/>
@@ -1475,93 +1559,9 @@
                 <w:color w:val="0070C0"/>
                 <w:sz w:val="20"/>
                 <w:szCs w:val="20"/>
-              </w:rPr>
-              <w:t>To be socially and physically active to maintain my health and well being.</w:t>
-            </w:r>
-          </w:p>
-          <w:p>
-            <w:pPr>
-              <w:spacing w:before="60" w:after="60"/>
-              <w:rPr>
-                <w:rFonts w:ascii="Arial" w:hAnsi="Arial" w:cs="Arial"/>
-                <w:color w:val="0070C0"/>
-                <w:sz w:val="20"/>
-                <w:szCs w:val="20"/>
-                <w:lang w:eastAsia="en-AU"/>
-              </w:rPr>
-            </w:pPr>
-            <w:r>
-              <w:rPr>
-                <w:rFonts w:ascii="Arial" w:hAnsi="Arial" w:cs="Arial"/>
-                <w:noProof/>
-                <w:color w:val="0070C0"/>
-                <w:sz w:val="20"/>
-                <w:szCs w:val="20"/>
-                <w:lang w:eastAsia="en-AU"/>
-              </w:rPr>
-              <w:t>For my husband and family to have some help with caring for me.</w:t>
-            </w:r>
-            <w:r>
-              <w:rPr>
-                <w:rFonts w:ascii="Arial" w:hAnsi="Arial" w:cs="Arial"/>
-                <w:color w:val="0070C0"/>
-                <w:sz w:val="20"/>
-                <w:szCs w:val="20"/>
-                <w:lang w:eastAsia="en-AU"/>
-              </w:rPr>
-              <w:fldChar w:fldCharType="end"/>
-            </w:r>
-          </w:p>
-          <w:p>
-            <w:pPr>
-              <w:spacing w:before="60" w:after="60"/>
-              <w:rPr>
-                <w:rFonts w:ascii="Arial" w:hAnsi="Arial" w:cs="Arial"/>
-                <w:sz w:val="20"/>
-                <w:szCs w:val="20"/>
-                <w:lang w:eastAsia="en-AU"/>
-              </w:rPr>
-            </w:pPr>
-            <w:r>
-              <w:rPr>
-                <w:rFonts w:ascii="Arial" w:hAnsi="Arial" w:cs="Arial"/>
-                <w:color w:val="0070C0"/>
-                <w:sz w:val="20"/>
-                <w:szCs w:val="20"/>
-                <w:lang w:eastAsia="en-AU"/>
-              </w:rPr>
-              <w:fldChar w:fldCharType="begin"/>
-            </w:r>
-            <w:r>
-              <w:rPr>
-                <w:rFonts w:ascii="Arial" w:hAnsi="Arial" w:cs="Arial"/>
-                <w:color w:val="0070C0"/>
-                <w:sz w:val="20"/>
-                <w:szCs w:val="20"/>
-                <w:lang w:eastAsia="en-AU"/>
-              </w:rPr>
-              <w:instrText xml:space="preserve"> MERGEFIELD "importantPeople" </w:instrText>
-            </w:r>
-            <w:r>
-              <w:rPr>
-                <w:rFonts w:ascii="Arial" w:hAnsi="Arial" w:cs="Arial"/>
-                <w:color w:val="0070C0"/>
-                <w:sz w:val="20"/>
-                <w:szCs w:val="20"/>
-                <w:lang w:eastAsia="en-AU"/>
-              </w:rPr>
-              <w:fldChar w:fldCharType="separate"/>
-            </w:r>
-            <w:r>
-              <w:rPr>
-                <w:rFonts w:ascii="Arial" w:hAnsi="Arial" w:cs="Arial"/>
-                <w:noProof/>
-                <w:color w:val="0070C0"/>
-                <w:sz w:val="20"/>
-                <w:szCs w:val="20"/>
-                <w:lang w:eastAsia="en-AU"/>
-              </w:rPr>
-              <w:t>My husband and daughters are supportive and provide a lot of support for me to live at home.  Helen and Katie live in Bunbury and are very supportive.</w:t>
+                <w:lang w:eastAsia="en-AU"/>
+              </w:rPr>
+              <w:t>Kathleen has a niece Sue Jacobsen who lives in Bunbury and who keeps in touch and helps when she is able. However Sue has her own health problems and is not always available for support.</w:t>
             </w:r>
             <w:r>
               <w:rPr>
@@ -1682,10 +1682,10 @@
               <w:spacing w:before="60" w:after="60"/>
               <w:rPr>
                 <w:rFonts w:ascii="Arial" w:hAnsi="Arial" w:cs="Arial"/>
+                <w:noProof/>
                 <w:color w:val="0070C0"/>
                 <w:sz w:val="20"/>
                 <w:szCs w:val="20"/>
-                <w:lang w:eastAsia="en-AU"/>
               </w:rPr>
             </w:pPr>
             <w:r>
@@ -1707,6 +1707,49 @@
                 <w:lang w:eastAsia="en-AU"/>
               </w:rPr>
               <w:instrText xml:space="preserve"> MERGEFIELD likesDislikes </w:instrText>
+            </w:r>
+            <w:r>
+              <w:rPr>
+                <w:rFonts w:ascii="Arial" w:hAnsi="Arial" w:cs="Arial"/>
+                <w:color w:val="0070C0"/>
+                <w:sz w:val="20"/>
+                <w:szCs w:val="20"/>
+                <w:lang w:eastAsia="en-AU"/>
+              </w:rPr>
+              <w:fldChar w:fldCharType="separate"/>
+            </w:r>
+            <w:r>
+              <w:rPr>
+                <w:rFonts w:ascii="Arial" w:hAnsi="Arial" w:cs="Arial"/>
+                <w:noProof/>
+                <w:color w:val="0070C0"/>
+                <w:sz w:val="20"/>
+                <w:szCs w:val="20"/>
+              </w:rPr>
+              <w:t xml:space="preserve">Kathleen loves her dog Tansy. </w:t>
+            </w:r>
+          </w:p>
+          <w:p>
+            <w:pPr>
+              <w:spacing w:before="60" w:after="60"/>
+              <w:rPr>
+                <w:rFonts w:ascii="Arial" w:hAnsi="Arial" w:cs="Arial"/>
+                <w:color w:val="0070C0"/>
+                <w:sz w:val="20"/>
+                <w:szCs w:val="20"/>
+                <w:lang w:eastAsia="en-AU"/>
+              </w:rPr>
+            </w:pPr>
+            <w:r>
+              <w:rPr>
+                <w:rFonts w:ascii="Arial" w:hAnsi="Arial" w:cs="Arial"/>
+                <w:noProof/>
+                <w:color w:val="0070C0"/>
+                <w:sz w:val="20"/>
+                <w:szCs w:val="20"/>
+                <w:lang w:eastAsia="en-AU"/>
+              </w:rPr>
+              <w:t xml:space="preserve">Kathleen dislikes taking or relying on medications for her pain. </w:t>
             </w:r>
             <w:r>
               <w:rPr>
@@ -1810,7 +1853,6 @@
                 <w:szCs w:val="21"/>
                 <w:lang w:eastAsia="en-AU"/>
               </w:rPr>
-              <w:lastRenderedPageBreak/>
               <w:t>Overall Health &amp; Wellbeing</w:t>
             </w:r>
           </w:p>
@@ -1874,53 +1916,54 @@
               <w:spacing w:before="60" w:after="60"/>
               <w:rPr>
                 <w:rFonts w:ascii="Arial" w:hAnsi="Arial" w:cs="Arial"/>
-                <w:color w:val="0070C0"/>
-                <w:sz w:val="20"/>
-                <w:szCs w:val="20"/>
-                <w:lang w:eastAsia="en-AU"/>
-              </w:rPr>
-            </w:pPr>
-            <w:r>
-              <w:rPr>
-                <w:rFonts w:ascii="Arial" w:hAnsi="Arial" w:cs="Arial"/>
-                <w:color w:val="0070C0"/>
-                <w:sz w:val="20"/>
-                <w:szCs w:val="20"/>
-                <w:lang w:eastAsia="en-AU"/>
-              </w:rPr>
-              <w:fldChar w:fldCharType="begin"/>
-            </w:r>
-            <w:r>
-              <w:rPr>
-                <w:rFonts w:ascii="Arial" w:hAnsi="Arial" w:cs="Arial"/>
-                <w:color w:val="0070C0"/>
-                <w:sz w:val="20"/>
-                <w:szCs w:val="20"/>
-                <w:lang w:eastAsia="en-AU"/>
-              </w:rPr>
-              <w:instrText xml:space="preserve"> MERGEFIELD "medicalCurrent" </w:instrText>
-            </w:r>
-            <w:r>
-              <w:rPr>
-                <w:rFonts w:ascii="Arial" w:hAnsi="Arial" w:cs="Arial"/>
-                <w:color w:val="0070C0"/>
-                <w:sz w:val="20"/>
-                <w:szCs w:val="20"/>
-                <w:lang w:eastAsia="en-AU"/>
-              </w:rPr>
-              <w:fldChar w:fldCharType="separate"/>
-            </w:r>
-            <w:r>
-              <w:rPr>
-                <w:rFonts w:ascii="Arial" w:hAnsi="Arial" w:cs="Arial"/>
                 <w:noProof/>
                 <w:color w:val="0070C0"/>
                 <w:sz w:val="20"/>
                 <w:szCs w:val="20"/>
-                <w:lang w:eastAsia="en-AU"/>
-              </w:rPr>
-              <w:t>Cognitive decline with confusion and STML, Pain, reduced mobility and range of motion. Falls risk.</w:t>
-            </w:r>
+              </w:rPr>
+            </w:pPr>
+            <w:r>
+              <w:rPr>
+                <w:rFonts w:ascii="Arial" w:hAnsi="Arial" w:cs="Arial"/>
+                <w:color w:val="0070C0"/>
+                <w:sz w:val="20"/>
+                <w:szCs w:val="20"/>
+                <w:lang w:eastAsia="en-AU"/>
+              </w:rPr>
+              <w:fldChar w:fldCharType="begin"/>
+            </w:r>
+            <w:r>
+              <w:rPr>
+                <w:rFonts w:ascii="Arial" w:hAnsi="Arial" w:cs="Arial"/>
+                <w:color w:val="0070C0"/>
+                <w:sz w:val="20"/>
+                <w:szCs w:val="20"/>
+                <w:lang w:eastAsia="en-AU"/>
+              </w:rPr>
+              <w:instrText xml:space="preserve"> MERGEFIELD "medicalCurrent" </w:instrText>
+            </w:r>
+            <w:r>
+              <w:rPr>
+                <w:rFonts w:ascii="Arial" w:hAnsi="Arial" w:cs="Arial"/>
+                <w:color w:val="0070C0"/>
+                <w:sz w:val="20"/>
+                <w:szCs w:val="20"/>
+                <w:lang w:eastAsia="en-AU"/>
+              </w:rPr>
+              <w:fldChar w:fldCharType="separate"/>
+            </w:r>
+          </w:p>
+          <w:p>
+            <w:pPr>
+              <w:spacing w:before="60" w:after="60"/>
+              <w:rPr>
+                <w:rFonts w:ascii="Arial" w:hAnsi="Arial" w:cs="Arial"/>
+                <w:color w:val="0070C0"/>
+                <w:sz w:val="20"/>
+                <w:szCs w:val="20"/>
+                <w:lang w:eastAsia="en-AU"/>
+              </w:rPr>
+            </w:pPr>
             <w:r>
               <w:rPr>
                 <w:rFonts w:ascii="Arial" w:hAnsi="Arial" w:cs="Arial"/>
@@ -2023,7 +2066,7 @@
                 <w:szCs w:val="20"/>
                 <w:lang w:eastAsia="en-AU"/>
               </w:rPr>
-              <w:t>Dementia in Alzheimer's disease, Back problems-dorsopathies (includes scoliosis, sciatica), Ruptured artery - 4 x stents, Angina, Disorders of the thyroid gland, Osteoarthritis, Falls, Malaise &amp; fatigue (includes general physical deteri lethargy andargy and tiredness)</w:t>
+              <w:t>Gillian Barr Syndrome (foot and ankle paresis), hypertension, chronic pain (lower back and feet), depression and anxiety.</w:t>
             </w:r>
             <w:r>
               <w:rPr>
@@ -2277,19 +2320,20 @@
                 <w:szCs w:val="20"/>
                 <w:lang w:eastAsia="en-AU"/>
               </w:rPr>
-              <w:fldChar w:fldCharType="separate"/>
-            </w:r>
-            <w:r>
-              <w:rPr>
-                <w:rFonts w:ascii="Arial" w:hAnsi="Arial" w:cs="Arial"/>
-                <w:noProof/>
+              <w:fldChar w:fldCharType="end"/>
+            </w:r>
+          </w:p>
+          <w:p>
+            <w:pPr>
+              <w:spacing w:before="60" w:after="60"/>
+              <w:rPr>
+                <w:rFonts w:ascii="Arial" w:hAnsi="Arial" w:cs="Arial"/>
                 <w:color w:val="0070C0"/>
                 <w:sz w:val="20"/>
                 <w:szCs w:val="20"/>
                 <w:lang w:eastAsia="en-AU"/>
               </w:rPr>
-              <w:t>Vision impaired (glasses)</w:t>
-            </w:r>
+            </w:pPr>
             <w:r>
               <w:rPr>
                 <w:rFonts w:ascii="Arial" w:hAnsi="Arial" w:cs="Arial"/>
@@ -2298,6 +2342,26 @@
                 <w:szCs w:val="20"/>
                 <w:lang w:eastAsia="en-AU"/>
               </w:rPr>
+              <w:fldChar w:fldCharType="begin"/>
+            </w:r>
+            <w:r>
+              <w:rPr>
+                <w:rFonts w:ascii="Arial" w:hAnsi="Arial" w:cs="Arial"/>
+                <w:color w:val="0070C0"/>
+                <w:sz w:val="20"/>
+                <w:szCs w:val="20"/>
+                <w:lang w:eastAsia="en-AU"/>
+              </w:rPr>
+              <w:instrText xml:space="preserve"> MERGEFIELD "CommunicationAids" </w:instrText>
+            </w:r>
+            <w:r>
+              <w:rPr>
+                <w:rFonts w:ascii="Arial" w:hAnsi="Arial" w:cs="Arial"/>
+                <w:color w:val="0070C0"/>
+                <w:sz w:val="20"/>
+                <w:szCs w:val="20"/>
+                <w:lang w:eastAsia="en-AU"/>
+              </w:rPr>
               <w:fldChar w:fldCharType="end"/>
             </w:r>
           </w:p>
@@ -2330,113 +2394,7 @@
                 <w:szCs w:val="20"/>
                 <w:lang w:eastAsia="en-AU"/>
               </w:rPr>
-              <w:instrText xml:space="preserve"> MERGEFIELD "CommunicationAids" </w:instrText>
-            </w:r>
-            <w:r>
-              <w:rPr>
-                <w:rFonts w:ascii="Arial" w:hAnsi="Arial" w:cs="Arial"/>
-                <w:color w:val="0070C0"/>
-                <w:sz w:val="20"/>
-                <w:szCs w:val="20"/>
-                <w:lang w:eastAsia="en-AU"/>
-              </w:rPr>
-              <w:fldChar w:fldCharType="separate"/>
-            </w:r>
-            <w:r>
-              <w:rPr>
-                <w:rFonts w:ascii="Arial" w:hAnsi="Arial" w:cs="Arial"/>
-                <w:noProof/>
-                <w:color w:val="0070C0"/>
-                <w:sz w:val="20"/>
-                <w:szCs w:val="20"/>
-                <w:lang w:eastAsia="en-AU"/>
-              </w:rPr>
-              <w:t>Wears reading glasses,Wears distance glasses</w:t>
-            </w:r>
-            <w:r>
-              <w:rPr>
-                <w:rFonts w:ascii="Arial" w:hAnsi="Arial" w:cs="Arial"/>
-                <w:color w:val="0070C0"/>
-                <w:sz w:val="20"/>
-                <w:szCs w:val="20"/>
-                <w:lang w:eastAsia="en-AU"/>
-              </w:rPr>
-              <w:fldChar w:fldCharType="end"/>
-            </w:r>
-          </w:p>
-          <w:p>
-            <w:pPr>
-              <w:spacing w:before="60" w:after="60"/>
-              <w:rPr>
-                <w:rFonts w:ascii="Arial" w:hAnsi="Arial" w:cs="Arial"/>
-                <w:noProof/>
-                <w:color w:val="0070C0"/>
-                <w:sz w:val="20"/>
-                <w:szCs w:val="20"/>
-              </w:rPr>
-            </w:pPr>
-            <w:r>
-              <w:rPr>
-                <w:rFonts w:ascii="Arial" w:hAnsi="Arial" w:cs="Arial"/>
-                <w:color w:val="0070C0"/>
-                <w:sz w:val="20"/>
-                <w:szCs w:val="20"/>
-                <w:lang w:eastAsia="en-AU"/>
-              </w:rPr>
-              <w:fldChar w:fldCharType="begin"/>
-            </w:r>
-            <w:r>
-              <w:rPr>
-                <w:rFonts w:ascii="Arial" w:hAnsi="Arial" w:cs="Arial"/>
-                <w:color w:val="0070C0"/>
-                <w:sz w:val="20"/>
-                <w:szCs w:val="20"/>
-                <w:lang w:eastAsia="en-AU"/>
-              </w:rPr>
               <w:instrText xml:space="preserve"> MERGEFIELD "sensoryOther" </w:instrText>
-            </w:r>
-            <w:r>
-              <w:rPr>
-                <w:rFonts w:ascii="Arial" w:hAnsi="Arial" w:cs="Arial"/>
-                <w:color w:val="0070C0"/>
-                <w:sz w:val="20"/>
-                <w:szCs w:val="20"/>
-                <w:lang w:eastAsia="en-AU"/>
-              </w:rPr>
-              <w:fldChar w:fldCharType="separate"/>
-            </w:r>
-            <w:r>
-              <w:rPr>
-                <w:rFonts w:ascii="Arial" w:hAnsi="Arial" w:cs="Arial"/>
-                <w:noProof/>
-                <w:color w:val="0070C0"/>
-                <w:sz w:val="20"/>
-                <w:szCs w:val="20"/>
-              </w:rPr>
-              <w:t>Alex wears glasses for reading and long distance.</w:t>
-            </w:r>
-          </w:p>
-          <w:p>
-            <w:pPr>
-              <w:spacing w:before="60" w:after="60"/>
-              <w:rPr>
-                <w:rFonts w:ascii="Arial" w:hAnsi="Arial" w:cs="Arial"/>
-                <w:color w:val="0070C0"/>
-                <w:sz w:val="20"/>
-                <w:szCs w:val="20"/>
-                <w:lang w:eastAsia="en-AU"/>
-              </w:rPr>
-            </w:pPr>
-            <w:r>
-              <w:rPr>
-                <w:rFonts w:ascii="Arial" w:hAnsi="Arial" w:cs="Arial"/>
-                <w:noProof/>
-                <w:color w:val="0070C0"/>
-                <w:sz w:val="20"/>
-                <w:szCs w:val="20"/>
-                <w:lang w:eastAsia="en-AU"/>
-              </w:rPr>
-              <w:t>Cognitive impairment. Supported by husband and family with healthcare information and appointments.</w:t>
             </w:r>
             <w:r>
               <w:rPr>
@@ -2637,7 +2595,7 @@
                 <w:szCs w:val="20"/>
                 <w:lang w:eastAsia="en-AU"/>
               </w:rPr>
-              <w:t>Alexandria requires support to engage in social activities.</w:t>
+              <w:t>Kathleen is at risk of social isolation secondary to impaired mobility</w:t>
             </w:r>
             <w:r>
               <w:rPr>
@@ -2733,10 +2691,10 @@
               <w:spacing w:before="60" w:after="60"/>
               <w:rPr>
                 <w:rFonts w:ascii="Arial" w:hAnsi="Arial" w:cs="Arial"/>
-                <w:noProof/>
                 <w:color w:val="0070C0"/>
                 <w:sz w:val="20"/>
                 <w:szCs w:val="20"/>
+                <w:lang w:eastAsia="en-AU"/>
               </w:rPr>
             </w:pPr>
             <w:r>
@@ -2769,28 +2727,6 @@
               </w:rPr>
               <w:fldChar w:fldCharType="separate"/>
             </w:r>
-            <w:r>
-              <w:rPr>
-                <w:rFonts w:ascii="Arial" w:hAnsi="Arial" w:cs="Arial"/>
-                <w:noProof/>
-                <w:color w:val="0070C0"/>
-                <w:sz w:val="20"/>
-                <w:szCs w:val="20"/>
-              </w:rPr>
-              <w:t>Alex attends day respite on Fridays at the Maarli Center which will continue under her CHSP arrangements.</w:t>
-            </w:r>
-          </w:p>
-          <w:p>
-            <w:pPr>
-              <w:spacing w:before="60" w:after="60"/>
-              <w:rPr>
-                <w:rFonts w:ascii="Arial" w:hAnsi="Arial" w:cs="Arial"/>
-                <w:color w:val="0070C0"/>
-                <w:sz w:val="20"/>
-                <w:szCs w:val="20"/>
-                <w:lang w:eastAsia="en-AU"/>
-              </w:rPr>
-            </w:pPr>
             <w:r>
               <w:rPr>
                 <w:rFonts w:ascii="Arial" w:hAnsi="Arial" w:cs="Arial"/>
@@ -3171,27 +3107,6 @@
                 <w:szCs w:val="20"/>
                 <w:lang w:eastAsia="en-AU"/>
               </w:rPr>
-              <w:fldChar w:fldCharType="separate"/>
-            </w:r>
-            <w:r>
-              <w:rPr>
-                <w:rFonts w:ascii="Arial" w:hAnsi="Arial" w:cs="Arial"/>
-                <w:noProof/>
-                <w:color w:val="0070C0"/>
-                <w:sz w:val="20"/>
-                <w:szCs w:val="20"/>
-                <w:lang w:eastAsia="en-AU"/>
-              </w:rPr>
-              <w:t>Cognition has declined significantly associated with Dementia.  ...Unable to complete multi step tasks. Requires supervision, redirection and prompting. ACAT</w:t>
-            </w:r>
-            <w:r>
-              <w:rPr>
-                <w:rFonts w:ascii="Arial" w:hAnsi="Arial" w:cs="Arial"/>
-                <w:color w:val="0070C0"/>
-                <w:sz w:val="20"/>
-                <w:szCs w:val="20"/>
-                <w:lang w:eastAsia="en-AU"/>
-              </w:rPr>
               <w:fldChar w:fldCharType="end"/>
             </w:r>
             <w:r>
@@ -3321,12 +3236,17 @@
         <w:tblLook w:val="04A0" w:firstRow="1" w:lastRow="0" w:firstColumn="1" w:lastColumn="0" w:noHBand="0" w:noVBand="1"/>
       </w:tblPr>
       <w:tblGrid>
-        <w:gridCol w:w="9634"/>
+        <w:gridCol w:w="4075"/>
+        <w:gridCol w:w="1371"/>
+        <w:gridCol w:w="1353"/>
+        <w:gridCol w:w="1389"/>
+        <w:gridCol w:w="1446"/>
       </w:tblGrid>
       <w:tr>
         <w:tc>
           <w:tcPr>
             <w:tcW w:w="9634" w:type="dxa"/>
+            <w:gridSpan w:val="5"/>
             <w:shd w:val="clear" w:color="auto" w:fill="CB507F"/>
           </w:tcPr>
           <w:p>
@@ -3362,6 +3282,7 @@
         <w:tc>
           <w:tcPr>
             <w:tcW w:w="9634" w:type="dxa"/>
+            <w:gridSpan w:val="5"/>
             <w:shd w:val="clear" w:color="auto" w:fill="9BA1CB"/>
             <w:vAlign w:val="center"/>
           </w:tcPr>
@@ -3388,6 +3309,981 @@
                 <w:lang w:eastAsia="en-AU"/>
               </w:rPr>
               <w:t>De Jong Gierveld 6-Item Loneliness Scale</w:t>
+            </w:r>
+          </w:p>
+        </w:tc>
+      </w:tr>
+      <w:tr>
+        <w:tc>
+          <w:tcPr>
+            <w:tcW w:w="9634" w:type="dxa"/>
+            <w:gridSpan w:val="5"/>
+            <w:shd w:val="clear" w:color="auto" w:fill="auto"/>
+          </w:tcPr>
+          <w:p>
+            <w:pPr>
+              <w:spacing w:before="60" w:after="60"/>
+              <w:rPr>
+                <w:rFonts w:ascii="Arial" w:hAnsi="Arial" w:cs="Arial"/>
+                <w:sz w:val="20"/>
+                <w:szCs w:val="20"/>
+                <w:lang w:eastAsia="en-AU"/>
+              </w:rPr>
+            </w:pPr>
+            <w:r>
+              <w:rPr>
+                <w:rFonts w:ascii="Arial" w:hAnsi="Arial" w:cs="Arial"/>
+                <w:sz w:val="20"/>
+                <w:szCs w:val="20"/>
+                <w:lang w:eastAsia="en-AU"/>
+              </w:rPr>
+              <w:t>We would like to ask you a few questions to enable us to measure how helpful our services are. You can choose to answer all or none of the questions, and choosing not to answer will not affect your access to any of our services in any way. When answering the questions, you could take account of the following:</w:t>
+            </w:r>
+          </w:p>
+          <w:p>
+            <w:pPr>
+              <w:pStyle w:val="ListParagraph"/>
+              <w:numPr>
+                <w:ilvl w:val="0"/>
+                <w:numId w:val="26"/>
+              </w:numPr>
+              <w:spacing w:before="60" w:after="60"/>
+              <w:rPr>
+                <w:rFonts w:ascii="Arial" w:hAnsi="Arial" w:cs="Arial"/>
+                <w:sz w:val="20"/>
+                <w:szCs w:val="20"/>
+                <w:lang w:eastAsia="en-AU"/>
+              </w:rPr>
+            </w:pPr>
+            <w:r>
+              <w:rPr>
+                <w:rFonts w:ascii="Arial" w:hAnsi="Arial" w:cs="Arial"/>
+                <w:sz w:val="20"/>
+                <w:szCs w:val="20"/>
+                <w:lang w:eastAsia="en-AU"/>
+              </w:rPr>
+              <w:t>There are no right or wrong answers</w:t>
+            </w:r>
+          </w:p>
+          <w:p>
+            <w:pPr>
+              <w:pStyle w:val="ListParagraph"/>
+              <w:numPr>
+                <w:ilvl w:val="0"/>
+                <w:numId w:val="26"/>
+              </w:numPr>
+              <w:spacing w:before="60" w:after="60"/>
+              <w:rPr>
+                <w:rFonts w:ascii="Arial" w:hAnsi="Arial" w:cs="Arial"/>
+                <w:sz w:val="20"/>
+                <w:szCs w:val="20"/>
+                <w:lang w:eastAsia="en-AU"/>
+              </w:rPr>
+            </w:pPr>
+            <w:r>
+              <w:rPr>
+                <w:rFonts w:ascii="Arial" w:hAnsi="Arial" w:cs="Arial"/>
+                <w:sz w:val="20"/>
+                <w:szCs w:val="20"/>
+                <w:lang w:eastAsia="en-AU"/>
+              </w:rPr>
+              <w:t>We would like you to be completely honest</w:t>
+            </w:r>
+          </w:p>
+          <w:p>
+            <w:pPr>
+              <w:pStyle w:val="ListParagraph"/>
+              <w:numPr>
+                <w:ilvl w:val="0"/>
+                <w:numId w:val="26"/>
+              </w:numPr>
+              <w:spacing w:before="60" w:after="60"/>
+              <w:rPr>
+                <w:rFonts w:ascii="Arial" w:hAnsi="Arial" w:cs="Arial"/>
+                <w:sz w:val="20"/>
+                <w:szCs w:val="20"/>
+                <w:lang w:eastAsia="en-AU"/>
+              </w:rPr>
+            </w:pPr>
+            <w:r>
+              <w:rPr>
+                <w:rFonts w:ascii="Arial" w:hAnsi="Arial" w:cs="Arial"/>
+                <w:sz w:val="20"/>
+                <w:szCs w:val="20"/>
+                <w:lang w:eastAsia="en-AU"/>
+              </w:rPr>
+              <w:t>In answering the questions, it is best to think of your life as it generally is now (we all have some good or bad days)</w:t>
+            </w:r>
+          </w:p>
+        </w:tc>
+      </w:tr>
+      <w:tr>
+        <w:tc>
+          <w:tcPr>
+            <w:tcW w:w="4075" w:type="dxa"/>
+            <w:shd w:val="clear" w:color="auto" w:fill="9BA1CB"/>
+            <w:vAlign w:val="center"/>
+          </w:tcPr>
+          <w:p>
+            <w:pPr>
+              <w:spacing w:before="60" w:after="60"/>
+              <w:jc w:val="center"/>
+              <w:rPr>
+                <w:rFonts w:ascii="Arial" w:hAnsi="Arial" w:cs="Arial"/>
+                <w:b/>
+                <w:color w:val="FFFFFF" w:themeColor="background1"/>
+                <w:sz w:val="20"/>
+                <w:szCs w:val="20"/>
+                <w:lang w:eastAsia="en-AU"/>
+              </w:rPr>
+            </w:pPr>
+            <w:r>
+              <w:rPr>
+                <w:rFonts w:ascii="Arial" w:hAnsi="Arial" w:cs="Arial"/>
+                <w:b/>
+                <w:color w:val="FFFFFF" w:themeColor="background1"/>
+                <w:sz w:val="20"/>
+                <w:szCs w:val="20"/>
+                <w:lang w:eastAsia="en-AU"/>
+              </w:rPr>
+              <w:t>De Jong Gierveld 6-Item Loneliness Scale</w:t>
+            </w:r>
+          </w:p>
+        </w:tc>
+        <w:tc>
+          <w:tcPr>
+            <w:tcW w:w="1371" w:type="dxa"/>
+            <w:shd w:val="clear" w:color="auto" w:fill="9BA1CB"/>
+            <w:vAlign w:val="center"/>
+          </w:tcPr>
+          <w:p>
+            <w:pPr>
+              <w:spacing w:before="60" w:after="60"/>
+              <w:jc w:val="center"/>
+              <w:rPr>
+                <w:rFonts w:ascii="Arial" w:hAnsi="Arial" w:cs="Arial"/>
+                <w:b/>
+                <w:color w:val="FFFFFF" w:themeColor="background1"/>
+                <w:sz w:val="20"/>
+                <w:szCs w:val="20"/>
+                <w:lang w:eastAsia="en-AU"/>
+              </w:rPr>
+            </w:pPr>
+            <w:r>
+              <w:rPr>
+                <w:rFonts w:ascii="Arial" w:hAnsi="Arial" w:cs="Arial"/>
+                <w:b/>
+                <w:color w:val="FFFFFF" w:themeColor="background1"/>
+                <w:sz w:val="20"/>
+                <w:szCs w:val="20"/>
+                <w:lang w:eastAsia="en-AU"/>
+              </w:rPr>
+              <w:t>Yes</w:t>
+            </w:r>
+          </w:p>
+        </w:tc>
+        <w:tc>
+          <w:tcPr>
+            <w:tcW w:w="1353" w:type="dxa"/>
+            <w:shd w:val="clear" w:color="auto" w:fill="9BA1CB"/>
+            <w:vAlign w:val="center"/>
+          </w:tcPr>
+          <w:p>
+            <w:pPr>
+              <w:spacing w:before="60" w:after="60"/>
+              <w:jc w:val="center"/>
+              <w:rPr>
+                <w:rFonts w:ascii="Arial" w:hAnsi="Arial" w:cs="Arial"/>
+                <w:b/>
+                <w:color w:val="FFFFFF" w:themeColor="background1"/>
+                <w:sz w:val="20"/>
+                <w:szCs w:val="20"/>
+                <w:lang w:eastAsia="en-AU"/>
+              </w:rPr>
+            </w:pPr>
+            <w:r>
+              <w:rPr>
+                <w:rFonts w:ascii="Arial" w:hAnsi="Arial" w:cs="Arial"/>
+                <w:b/>
+                <w:color w:val="FFFFFF" w:themeColor="background1"/>
+                <w:sz w:val="20"/>
+                <w:szCs w:val="20"/>
+                <w:lang w:eastAsia="en-AU"/>
+              </w:rPr>
+              <w:t>More or Less</w:t>
+            </w:r>
+          </w:p>
+        </w:tc>
+        <w:tc>
+          <w:tcPr>
+            <w:tcW w:w="1389" w:type="dxa"/>
+            <w:shd w:val="clear" w:color="auto" w:fill="9BA1CB"/>
+            <w:vAlign w:val="center"/>
+          </w:tcPr>
+          <w:p>
+            <w:pPr>
+              <w:spacing w:before="60" w:after="60"/>
+              <w:jc w:val="center"/>
+              <w:rPr>
+                <w:rFonts w:ascii="Arial" w:hAnsi="Arial" w:cs="Arial"/>
+                <w:b/>
+                <w:color w:val="FFFFFF" w:themeColor="background1"/>
+                <w:sz w:val="20"/>
+                <w:szCs w:val="20"/>
+                <w:lang w:eastAsia="en-AU"/>
+              </w:rPr>
+            </w:pPr>
+            <w:r>
+              <w:rPr>
+                <w:rFonts w:ascii="Arial" w:hAnsi="Arial" w:cs="Arial"/>
+                <w:b/>
+                <w:color w:val="FFFFFF" w:themeColor="background1"/>
+                <w:sz w:val="20"/>
+                <w:szCs w:val="20"/>
+                <w:lang w:eastAsia="en-AU"/>
+              </w:rPr>
+              <w:t>No</w:t>
+            </w:r>
+          </w:p>
+        </w:tc>
+        <w:tc>
+          <w:tcPr>
+            <w:tcW w:w="1446" w:type="dxa"/>
+            <w:shd w:val="clear" w:color="auto" w:fill="9BA1CB"/>
+            <w:vAlign w:val="center"/>
+          </w:tcPr>
+          <w:p>
+            <w:pPr>
+              <w:spacing w:before="60" w:after="60"/>
+              <w:jc w:val="center"/>
+              <w:rPr>
+                <w:rFonts w:ascii="Arial" w:hAnsi="Arial" w:cs="Arial"/>
+                <w:b/>
+                <w:color w:val="FFFFFF" w:themeColor="background1"/>
+                <w:sz w:val="20"/>
+                <w:szCs w:val="20"/>
+                <w:lang w:eastAsia="en-AU"/>
+              </w:rPr>
+            </w:pPr>
+            <w:r>
+              <w:rPr>
+                <w:rFonts w:ascii="Arial" w:hAnsi="Arial" w:cs="Arial"/>
+                <w:b/>
+                <w:color w:val="FFFFFF" w:themeColor="background1"/>
+                <w:sz w:val="20"/>
+                <w:szCs w:val="20"/>
+                <w:lang w:eastAsia="en-AU"/>
+              </w:rPr>
+              <w:t>Score</w:t>
+            </w:r>
+          </w:p>
+        </w:tc>
+      </w:tr>
+      <w:tr>
+        <w:tc>
+          <w:tcPr>
+            <w:tcW w:w="9634" w:type="dxa"/>
+            <w:gridSpan w:val="5"/>
+            <w:shd w:val="clear" w:color="auto" w:fill="auto"/>
+            <w:vAlign w:val="center"/>
+          </w:tcPr>
+          <w:p>
+            <w:pPr>
+              <w:spacing w:before="60" w:after="60"/>
+              <w:rPr>
+                <w:rFonts w:ascii="Arial" w:hAnsi="Arial" w:cs="Arial"/>
+                <w:b/>
+                <w:sz w:val="20"/>
+                <w:szCs w:val="20"/>
+              </w:rPr>
+            </w:pPr>
+            <w:r>
+              <w:rPr>
+                <w:rFonts w:ascii="Arial" w:hAnsi="Arial" w:cs="Arial"/>
+                <w:sz w:val="20"/>
+                <w:szCs w:val="20"/>
+                <w:lang w:eastAsia="en-AU"/>
+              </w:rPr>
+              <w:fldChar w:fldCharType="begin"/>
+            </w:r>
+            <w:r>
+              <w:rPr>
+                <w:rFonts w:ascii="Arial" w:hAnsi="Arial" w:cs="Arial"/>
+                <w:sz w:val="20"/>
+                <w:szCs w:val="20"/>
+                <w:lang w:eastAsia="en-AU"/>
+              </w:rPr>
+              <w:instrText xml:space="preserve"> MERGEFIELD "emotionalLoneliness1" </w:instrText>
+            </w:r>
+            <w:r>
+              <w:rPr>
+                <w:rFonts w:ascii="Arial" w:hAnsi="Arial" w:cs="Arial"/>
+                <w:sz w:val="20"/>
+                <w:szCs w:val="20"/>
+                <w:lang w:eastAsia="en-AU"/>
+              </w:rPr>
+              <w:fldChar w:fldCharType="separate"/>
+            </w:r>
+            <w:r>
+              <w:rPr>
+                <w:rFonts w:ascii="Arial" w:hAnsi="Arial" w:cs="Arial"/>
+                <w:noProof/>
+                <w:sz w:val="20"/>
+                <w:szCs w:val="20"/>
+                <w:lang w:eastAsia="en-AU"/>
+              </w:rPr>
+              <w:t>I experience a general sense of emptiness , Yes - 1</w:t>
+            </w:r>
+            <w:r>
+              <w:rPr>
+                <w:rFonts w:ascii="Arial" w:hAnsi="Arial" w:cs="Arial"/>
+                <w:sz w:val="20"/>
+                <w:szCs w:val="20"/>
+                <w:lang w:eastAsia="en-AU"/>
+              </w:rPr>
+              <w:fldChar w:fldCharType="end"/>
+            </w:r>
+          </w:p>
+        </w:tc>
+      </w:tr>
+      <w:tr>
+        <w:tc>
+          <w:tcPr>
+            <w:tcW w:w="9634" w:type="dxa"/>
+            <w:gridSpan w:val="5"/>
+            <w:shd w:val="clear" w:color="auto" w:fill="auto"/>
+            <w:vAlign w:val="center"/>
+          </w:tcPr>
+          <w:p>
+            <w:pPr>
+              <w:spacing w:before="60" w:after="60"/>
+              <w:rPr>
+                <w:rFonts w:ascii="Arial" w:hAnsi="Arial" w:cs="Arial"/>
+                <w:sz w:val="20"/>
+                <w:szCs w:val="20"/>
+                <w:lang w:eastAsia="en-AU"/>
+              </w:rPr>
+            </w:pPr>
+            <w:r>
+              <w:rPr>
+                <w:rFonts w:ascii="Arial" w:hAnsi="Arial" w:cs="Arial"/>
+                <w:sz w:val="20"/>
+                <w:szCs w:val="20"/>
+                <w:lang w:eastAsia="en-AU"/>
+              </w:rPr>
+              <w:fldChar w:fldCharType="begin"/>
+            </w:r>
+            <w:r>
+              <w:rPr>
+                <w:rFonts w:ascii="Arial" w:hAnsi="Arial" w:cs="Arial"/>
+                <w:sz w:val="20"/>
+                <w:szCs w:val="20"/>
+                <w:lang w:eastAsia="en-AU"/>
+              </w:rPr>
+              <w:instrText xml:space="preserve"> MERGEFIELD "emotionalLoneliness2" </w:instrText>
+            </w:r>
+            <w:r>
+              <w:rPr>
+                <w:rFonts w:ascii="Arial" w:hAnsi="Arial" w:cs="Arial"/>
+                <w:sz w:val="20"/>
+                <w:szCs w:val="20"/>
+                <w:lang w:eastAsia="en-AU"/>
+              </w:rPr>
+              <w:fldChar w:fldCharType="separate"/>
+            </w:r>
+            <w:r>
+              <w:rPr>
+                <w:rFonts w:ascii="Arial" w:hAnsi="Arial" w:cs="Arial"/>
+                <w:noProof/>
+                <w:sz w:val="20"/>
+                <w:szCs w:val="20"/>
+                <w:lang w:eastAsia="en-AU"/>
+              </w:rPr>
+              <w:t>There are plenty of people I can rely on when I have problems , More or less - 1</w:t>
+            </w:r>
+            <w:r>
+              <w:rPr>
+                <w:rFonts w:ascii="Arial" w:hAnsi="Arial" w:cs="Arial"/>
+                <w:sz w:val="20"/>
+                <w:szCs w:val="20"/>
+                <w:lang w:eastAsia="en-AU"/>
+              </w:rPr>
+              <w:fldChar w:fldCharType="end"/>
+            </w:r>
+          </w:p>
+        </w:tc>
+      </w:tr>
+      <w:tr>
+        <w:tc>
+          <w:tcPr>
+            <w:tcW w:w="9634" w:type="dxa"/>
+            <w:gridSpan w:val="5"/>
+            <w:shd w:val="clear" w:color="auto" w:fill="auto"/>
+            <w:vAlign w:val="center"/>
+          </w:tcPr>
+          <w:p>
+            <w:pPr>
+              <w:spacing w:before="60" w:after="60"/>
+              <w:rPr>
+                <w:rFonts w:ascii="Arial" w:hAnsi="Arial" w:cs="Arial"/>
+                <w:sz w:val="20"/>
+                <w:szCs w:val="20"/>
+                <w:lang w:eastAsia="en-AU"/>
+              </w:rPr>
+            </w:pPr>
+            <w:r>
+              <w:rPr>
+                <w:rFonts w:ascii="Arial" w:hAnsi="Arial" w:cs="Arial"/>
+                <w:sz w:val="20"/>
+                <w:szCs w:val="20"/>
+                <w:lang w:eastAsia="en-AU"/>
+              </w:rPr>
+              <w:fldChar w:fldCharType="begin"/>
+            </w:r>
+            <w:r>
+              <w:rPr>
+                <w:rFonts w:ascii="Arial" w:hAnsi="Arial" w:cs="Arial"/>
+                <w:sz w:val="20"/>
+                <w:szCs w:val="20"/>
+                <w:lang w:eastAsia="en-AU"/>
+              </w:rPr>
+              <w:instrText xml:space="preserve"> MERGEFIELD "emotionalLoneliness3" </w:instrText>
+            </w:r>
+            <w:r>
+              <w:rPr>
+                <w:rFonts w:ascii="Arial" w:hAnsi="Arial" w:cs="Arial"/>
+                <w:sz w:val="20"/>
+                <w:szCs w:val="20"/>
+                <w:lang w:eastAsia="en-AU"/>
+              </w:rPr>
+              <w:fldChar w:fldCharType="separate"/>
+            </w:r>
+            <w:r>
+              <w:rPr>
+                <w:rFonts w:ascii="Arial" w:hAnsi="Arial" w:cs="Arial"/>
+                <w:noProof/>
+                <w:sz w:val="20"/>
+                <w:szCs w:val="20"/>
+                <w:lang w:eastAsia="en-AU"/>
+              </w:rPr>
+              <w:t>There are many people I can trust completely , No - 0</w:t>
+            </w:r>
+            <w:r>
+              <w:rPr>
+                <w:rFonts w:ascii="Arial" w:hAnsi="Arial" w:cs="Arial"/>
+                <w:sz w:val="20"/>
+                <w:szCs w:val="20"/>
+                <w:lang w:eastAsia="en-AU"/>
+              </w:rPr>
+              <w:fldChar w:fldCharType="end"/>
+            </w:r>
+          </w:p>
+        </w:tc>
+      </w:tr>
+      <w:tr>
+        <w:tc>
+          <w:tcPr>
+            <w:tcW w:w="6799" w:type="dxa"/>
+            <w:gridSpan w:val="3"/>
+            <w:shd w:val="clear" w:color="auto" w:fill="auto"/>
+          </w:tcPr>
+          <w:p>
+            <w:pPr>
+              <w:spacing w:before="60" w:after="60"/>
+              <w:rPr>
+                <w:rFonts w:ascii="Arial" w:hAnsi="Arial" w:cs="Arial"/>
+                <w:i/>
+                <w:color w:val="CB507F"/>
+                <w:sz w:val="20"/>
+                <w:szCs w:val="20"/>
+                <w:lang w:eastAsia="en-AU"/>
+              </w:rPr>
+            </w:pPr>
+            <w:r>
+              <w:rPr>
+                <w:rFonts w:ascii="Arial" w:hAnsi="Arial" w:cs="Arial"/>
+                <w:i/>
+                <w:color w:val="CB507F"/>
+                <w:sz w:val="20"/>
+                <w:szCs w:val="20"/>
+                <w:lang w:eastAsia="en-AU"/>
+              </w:rPr>
+              <w:t>Code: EL – Emotional loneliness, missing an intimate relationship</w:t>
+            </w:r>
+          </w:p>
+          <w:p>
+            <w:pPr>
+              <w:spacing w:before="60" w:after="60"/>
+              <w:rPr>
+                <w:rFonts w:ascii="Arial" w:hAnsi="Arial" w:cs="Arial"/>
+                <w:color w:val="CB507F"/>
+                <w:sz w:val="20"/>
+                <w:szCs w:val="20"/>
+              </w:rPr>
+            </w:pPr>
+            <w:r>
+              <w:rPr>
+                <w:rFonts w:ascii="Arial" w:hAnsi="Arial" w:cs="Arial"/>
+                <w:i/>
+                <w:color w:val="CB507F"/>
+                <w:sz w:val="20"/>
+                <w:szCs w:val="20"/>
+                <w:lang w:eastAsia="en-AU"/>
+              </w:rPr>
+              <w:t>Score of 3 indicates intense emotional loneliness</w:t>
+            </w:r>
+          </w:p>
+        </w:tc>
+        <w:tc>
+          <w:tcPr>
+            <w:tcW w:w="1389" w:type="dxa"/>
+            <w:shd w:val="clear" w:color="auto" w:fill="auto"/>
+            <w:vAlign w:val="center"/>
+          </w:tcPr>
+          <w:p>
+            <w:pPr>
+              <w:spacing w:before="60" w:after="60"/>
+              <w:rPr>
+                <w:rFonts w:ascii="Arial" w:hAnsi="Arial" w:cs="Arial"/>
+                <w:color w:val="CB507F"/>
+                <w:sz w:val="20"/>
+                <w:szCs w:val="20"/>
+              </w:rPr>
+            </w:pPr>
+            <w:r>
+              <w:rPr>
+                <w:rFonts w:ascii="Arial" w:hAnsi="Arial" w:cs="Arial"/>
+                <w:b/>
+                <w:color w:val="CB507F"/>
+                <w:sz w:val="20"/>
+                <w:szCs w:val="20"/>
+                <w:lang w:eastAsia="en-AU"/>
+              </w:rPr>
+              <w:t>EL SCORE</w:t>
+            </w:r>
+          </w:p>
+        </w:tc>
+        <w:tc>
+          <w:tcPr>
+            <w:tcW w:w="1446" w:type="dxa"/>
+            <w:shd w:val="clear" w:color="auto" w:fill="auto"/>
+            <w:vAlign w:val="center"/>
+          </w:tcPr>
+          <w:p>
+            <w:pPr>
+              <w:spacing w:before="60" w:after="60"/>
+              <w:jc w:val="right"/>
+              <w:rPr>
+                <w:rFonts w:ascii="Arial" w:hAnsi="Arial" w:cs="Arial"/>
+                <w:b/>
+                <w:color w:val="CB507F"/>
+                <w:sz w:val="20"/>
+                <w:szCs w:val="20"/>
+                <w:lang w:eastAsia="en-AU"/>
+              </w:rPr>
+            </w:pPr>
+            <w:r>
+              <w:rPr>
+                <w:rFonts w:ascii="Arial" w:hAnsi="Arial" w:cs="Arial"/>
+                <w:b/>
+                <w:color w:val="CB507F"/>
+                <w:sz w:val="20"/>
+                <w:szCs w:val="20"/>
+              </w:rPr>
+              <w:t>/3</w:t>
+            </w:r>
+          </w:p>
+        </w:tc>
+      </w:tr>
+      <w:tr>
+        <w:tc>
+          <w:tcPr>
+            <w:tcW w:w="9634" w:type="dxa"/>
+            <w:gridSpan w:val="5"/>
+            <w:shd w:val="clear" w:color="auto" w:fill="auto"/>
+            <w:vAlign w:val="center"/>
+          </w:tcPr>
+          <w:p>
+            <w:pPr>
+              <w:spacing w:before="60" w:after="60"/>
+              <w:rPr>
+                <w:rFonts w:ascii="Arial" w:hAnsi="Arial" w:cs="Arial"/>
+                <w:bCs/>
+                <w:sz w:val="20"/>
+                <w:szCs w:val="20"/>
+                <w:lang w:eastAsia="en-AU"/>
+              </w:rPr>
+            </w:pPr>
+            <w:r>
+              <w:rPr>
+                <w:rFonts w:ascii="Arial" w:hAnsi="Arial" w:cs="Arial"/>
+                <w:bCs/>
+                <w:sz w:val="20"/>
+                <w:szCs w:val="20"/>
+                <w:lang w:eastAsia="en-AU"/>
+              </w:rPr>
+              <w:fldChar w:fldCharType="begin"/>
+            </w:r>
+            <w:r>
+              <w:rPr>
+                <w:rFonts w:ascii="Arial" w:hAnsi="Arial" w:cs="Arial"/>
+                <w:bCs/>
+                <w:sz w:val="20"/>
+                <w:szCs w:val="20"/>
+                <w:lang w:eastAsia="en-AU"/>
+              </w:rPr>
+              <w:instrText xml:space="preserve"> MERGEFIELD "socialLoneliness1" </w:instrText>
+            </w:r>
+            <w:r>
+              <w:rPr>
+                <w:rFonts w:ascii="Arial" w:hAnsi="Arial" w:cs="Arial"/>
+                <w:bCs/>
+                <w:sz w:val="20"/>
+                <w:szCs w:val="20"/>
+                <w:lang w:eastAsia="en-AU"/>
+              </w:rPr>
+              <w:fldChar w:fldCharType="separate"/>
+            </w:r>
+            <w:r>
+              <w:rPr>
+                <w:rFonts w:ascii="Arial" w:hAnsi="Arial" w:cs="Arial"/>
+                <w:bCs/>
+                <w:noProof/>
+                <w:sz w:val="20"/>
+                <w:szCs w:val="20"/>
+                <w:lang w:eastAsia="en-AU"/>
+              </w:rPr>
+              <w:t>I miss having people around me , Yes - 1</w:t>
+            </w:r>
+            <w:r>
+              <w:rPr>
+                <w:rFonts w:ascii="Arial" w:hAnsi="Arial" w:cs="Arial"/>
+                <w:bCs/>
+                <w:sz w:val="20"/>
+                <w:szCs w:val="20"/>
+                <w:lang w:eastAsia="en-AU"/>
+              </w:rPr>
+              <w:fldChar w:fldCharType="end"/>
+            </w:r>
+          </w:p>
+        </w:tc>
+      </w:tr>
+      <w:tr>
+        <w:tc>
+          <w:tcPr>
+            <w:tcW w:w="9634" w:type="dxa"/>
+            <w:gridSpan w:val="5"/>
+            <w:shd w:val="clear" w:color="auto" w:fill="auto"/>
+          </w:tcPr>
+          <w:p>
+            <w:pPr>
+              <w:spacing w:before="60" w:after="60"/>
+              <w:rPr>
+                <w:rFonts w:ascii="Arial" w:hAnsi="Arial" w:cs="Arial"/>
+                <w:bCs/>
+                <w:sz w:val="20"/>
+                <w:szCs w:val="20"/>
+                <w:lang w:eastAsia="en-AU"/>
+              </w:rPr>
+            </w:pPr>
+            <w:r>
+              <w:rPr>
+                <w:rFonts w:ascii="Arial" w:hAnsi="Arial" w:cs="Arial"/>
+                <w:bCs/>
+                <w:sz w:val="20"/>
+                <w:szCs w:val="20"/>
+                <w:lang w:eastAsia="en-AU"/>
+              </w:rPr>
+              <w:fldChar w:fldCharType="begin"/>
+            </w:r>
+            <w:r>
+              <w:rPr>
+                <w:rFonts w:ascii="Arial" w:hAnsi="Arial" w:cs="Arial"/>
+                <w:bCs/>
+                <w:sz w:val="20"/>
+                <w:szCs w:val="20"/>
+                <w:lang w:eastAsia="en-AU"/>
+              </w:rPr>
+              <w:instrText xml:space="preserve"> MERGEFIELD "socialLoneliness2" </w:instrText>
+            </w:r>
+            <w:r>
+              <w:rPr>
+                <w:rFonts w:ascii="Arial" w:hAnsi="Arial" w:cs="Arial"/>
+                <w:bCs/>
+                <w:sz w:val="20"/>
+                <w:szCs w:val="20"/>
+                <w:lang w:eastAsia="en-AU"/>
+              </w:rPr>
+              <w:fldChar w:fldCharType="separate"/>
+            </w:r>
+            <w:r>
+              <w:rPr>
+                <w:rFonts w:ascii="Arial" w:hAnsi="Arial" w:cs="Arial"/>
+                <w:bCs/>
+                <w:noProof/>
+                <w:sz w:val="20"/>
+                <w:szCs w:val="20"/>
+                <w:lang w:eastAsia="en-AU"/>
+              </w:rPr>
+              <w:t>There are enough people I feel close to , More or less - 1</w:t>
+            </w:r>
+            <w:r>
+              <w:rPr>
+                <w:rFonts w:ascii="Arial" w:hAnsi="Arial" w:cs="Arial"/>
+                <w:bCs/>
+                <w:sz w:val="20"/>
+                <w:szCs w:val="20"/>
+                <w:lang w:eastAsia="en-AU"/>
+              </w:rPr>
+              <w:fldChar w:fldCharType="end"/>
+            </w:r>
+          </w:p>
+        </w:tc>
+      </w:tr>
+      <w:tr>
+        <w:tc>
+          <w:tcPr>
+            <w:tcW w:w="9634" w:type="dxa"/>
+            <w:gridSpan w:val="5"/>
+            <w:shd w:val="clear" w:color="auto" w:fill="auto"/>
+            <w:vAlign w:val="center"/>
+          </w:tcPr>
+          <w:p>
+            <w:pPr>
+              <w:spacing w:before="60" w:after="60"/>
+              <w:rPr>
+                <w:rFonts w:ascii="Arial" w:hAnsi="Arial" w:cs="Arial"/>
+                <w:bCs/>
+                <w:sz w:val="20"/>
+                <w:szCs w:val="20"/>
+                <w:lang w:eastAsia="en-AU"/>
+              </w:rPr>
+            </w:pPr>
+            <w:r>
+              <w:rPr>
+                <w:rFonts w:ascii="Arial" w:hAnsi="Arial" w:cs="Arial"/>
+                <w:bCs/>
+                <w:sz w:val="20"/>
+                <w:szCs w:val="20"/>
+                <w:lang w:eastAsia="en-AU"/>
+              </w:rPr>
+              <w:lastRenderedPageBreak/>
+              <w:fldChar w:fldCharType="begin"/>
+            </w:r>
+            <w:r>
+              <w:rPr>
+                <w:rFonts w:ascii="Arial" w:hAnsi="Arial" w:cs="Arial"/>
+                <w:bCs/>
+                <w:sz w:val="20"/>
+                <w:szCs w:val="20"/>
+                <w:lang w:eastAsia="en-AU"/>
+              </w:rPr>
+              <w:instrText xml:space="preserve"> MERGEFIELD "socialLoneliness3" </w:instrText>
+            </w:r>
+            <w:r>
+              <w:rPr>
+                <w:rFonts w:ascii="Arial" w:hAnsi="Arial" w:cs="Arial"/>
+                <w:bCs/>
+                <w:sz w:val="20"/>
+                <w:szCs w:val="20"/>
+                <w:lang w:eastAsia="en-AU"/>
+              </w:rPr>
+              <w:fldChar w:fldCharType="separate"/>
+            </w:r>
+            <w:r>
+              <w:rPr>
+                <w:rFonts w:ascii="Arial" w:hAnsi="Arial" w:cs="Arial"/>
+                <w:bCs/>
+                <w:noProof/>
+                <w:sz w:val="20"/>
+                <w:szCs w:val="20"/>
+                <w:lang w:eastAsia="en-AU"/>
+              </w:rPr>
+              <w:t>I often feel rejected , No - 0</w:t>
+            </w:r>
+            <w:r>
+              <w:rPr>
+                <w:rFonts w:ascii="Arial" w:hAnsi="Arial" w:cs="Arial"/>
+                <w:bCs/>
+                <w:sz w:val="20"/>
+                <w:szCs w:val="20"/>
+                <w:lang w:eastAsia="en-AU"/>
+              </w:rPr>
+              <w:fldChar w:fldCharType="end"/>
+            </w:r>
+          </w:p>
+        </w:tc>
+      </w:tr>
+      <w:tr>
+        <w:tc>
+          <w:tcPr>
+            <w:tcW w:w="6799" w:type="dxa"/>
+            <w:gridSpan w:val="3"/>
+            <w:shd w:val="clear" w:color="auto" w:fill="auto"/>
+          </w:tcPr>
+          <w:p>
+            <w:pPr>
+              <w:spacing w:before="60" w:after="60"/>
+              <w:rPr>
+                <w:rFonts w:ascii="Arial" w:hAnsi="Arial" w:cs="Arial"/>
+                <w:i/>
+                <w:color w:val="CB507F"/>
+                <w:sz w:val="20"/>
+                <w:szCs w:val="20"/>
+                <w:lang w:eastAsia="en-AU"/>
+              </w:rPr>
+            </w:pPr>
+            <w:r>
+              <w:rPr>
+                <w:rFonts w:ascii="Arial" w:hAnsi="Arial" w:cs="Arial"/>
+                <w:i/>
+                <w:color w:val="CB507F"/>
+                <w:sz w:val="20"/>
+                <w:szCs w:val="20"/>
+                <w:lang w:eastAsia="en-AU"/>
+              </w:rPr>
+              <w:t>Code: SL – Social loneliness, missing a wider social network</w:t>
+            </w:r>
+          </w:p>
+          <w:p>
+            <w:pPr>
+              <w:spacing w:before="60" w:after="60"/>
+              <w:rPr>
+                <w:rFonts w:ascii="Arial" w:hAnsi="Arial" w:cs="Arial"/>
+                <w:color w:val="CB507F"/>
+                <w:sz w:val="20"/>
+                <w:szCs w:val="20"/>
+              </w:rPr>
+            </w:pPr>
+            <w:r>
+              <w:rPr>
+                <w:rFonts w:ascii="Arial" w:hAnsi="Arial" w:cs="Arial"/>
+                <w:i/>
+                <w:color w:val="CB507F"/>
+                <w:sz w:val="20"/>
+                <w:szCs w:val="20"/>
+                <w:lang w:eastAsia="en-AU"/>
+              </w:rPr>
+              <w:t>Score of 3 indicates intense social loneliness</w:t>
+            </w:r>
+          </w:p>
+        </w:tc>
+        <w:tc>
+          <w:tcPr>
+            <w:tcW w:w="1389" w:type="dxa"/>
+            <w:shd w:val="clear" w:color="auto" w:fill="auto"/>
+            <w:vAlign w:val="center"/>
+          </w:tcPr>
+          <w:p>
+            <w:pPr>
+              <w:spacing w:before="60" w:after="60"/>
+              <w:rPr>
+                <w:rFonts w:ascii="Arial" w:hAnsi="Arial" w:cs="Arial"/>
+                <w:color w:val="CB507F"/>
+                <w:sz w:val="20"/>
+                <w:szCs w:val="20"/>
+              </w:rPr>
+            </w:pPr>
+            <w:r>
+              <w:rPr>
+                <w:rFonts w:ascii="Arial" w:hAnsi="Arial" w:cs="Arial"/>
+                <w:b/>
+                <w:color w:val="CB507F"/>
+                <w:sz w:val="20"/>
+                <w:szCs w:val="20"/>
+                <w:lang w:eastAsia="en-AU"/>
+              </w:rPr>
+              <w:t>SL SCORE</w:t>
+            </w:r>
+          </w:p>
+        </w:tc>
+        <w:tc>
+          <w:tcPr>
+            <w:tcW w:w="1446" w:type="dxa"/>
+            <w:shd w:val="clear" w:color="auto" w:fill="auto"/>
+            <w:vAlign w:val="center"/>
+          </w:tcPr>
+          <w:p>
+            <w:pPr>
+              <w:spacing w:before="60" w:after="60"/>
+              <w:jc w:val="right"/>
+              <w:rPr>
+                <w:rFonts w:ascii="Arial" w:hAnsi="Arial" w:cs="Arial"/>
+                <w:b/>
+                <w:color w:val="CB507F"/>
+                <w:sz w:val="20"/>
+                <w:szCs w:val="20"/>
+                <w:lang w:eastAsia="en-AU"/>
+              </w:rPr>
+            </w:pPr>
+            <w:r>
+              <w:rPr>
+                <w:rFonts w:ascii="Arial" w:hAnsi="Arial" w:cs="Arial"/>
+                <w:b/>
+                <w:color w:val="CB507F"/>
+                <w:sz w:val="20"/>
+                <w:szCs w:val="20"/>
+              </w:rPr>
+              <w:t>/3</w:t>
+            </w:r>
+          </w:p>
+        </w:tc>
+      </w:tr>
+      <w:tr>
+        <w:tc>
+          <w:tcPr>
+            <w:tcW w:w="8188" w:type="dxa"/>
+            <w:gridSpan w:val="4"/>
+            <w:shd w:val="clear" w:color="auto" w:fill="auto"/>
+          </w:tcPr>
+          <w:p>
+            <w:pPr>
+              <w:spacing w:before="60" w:after="60"/>
+              <w:jc w:val="right"/>
+              <w:rPr>
+                <w:rFonts w:ascii="Arial" w:hAnsi="Arial" w:cs="Arial"/>
+                <w:b/>
+                <w:sz w:val="20"/>
+                <w:szCs w:val="20"/>
+                <w:lang w:eastAsia="en-AU"/>
+              </w:rPr>
+            </w:pPr>
+            <w:r>
+              <w:rPr>
+                <w:rFonts w:ascii="Arial" w:hAnsi="Arial" w:cs="Arial"/>
+                <w:b/>
+                <w:sz w:val="20"/>
+                <w:szCs w:val="20"/>
+                <w:lang w:eastAsia="en-AU"/>
+              </w:rPr>
+              <w:t>TOTAL SCORE</w:t>
+            </w:r>
+          </w:p>
+        </w:tc>
+        <w:tc>
+          <w:tcPr>
+            <w:tcW w:w="1446" w:type="dxa"/>
+            <w:shd w:val="clear" w:color="auto" w:fill="auto"/>
+          </w:tcPr>
+          <w:p>
+            <w:pPr>
+              <w:spacing w:before="60" w:after="60"/>
+              <w:jc w:val="right"/>
+              <w:rPr>
+                <w:rFonts w:ascii="Arial" w:hAnsi="Arial" w:cs="Arial"/>
+                <w:b/>
+                <w:sz w:val="20"/>
+                <w:szCs w:val="20"/>
+              </w:rPr>
+            </w:pPr>
+            <w:r>
+              <w:rPr>
+                <w:rFonts w:ascii="Arial" w:hAnsi="Arial" w:cs="Arial"/>
+                <w:b/>
+                <w:sz w:val="20"/>
+                <w:szCs w:val="20"/>
+              </w:rPr>
+              <w:t>/6</w:t>
             </w:r>
           </w:p>
         </w:tc>
@@ -3397,44 +4293,30 @@
         <w:tc>
           <w:tcPr>
             <w:tcW w:w="9634" w:type="dxa"/>
-            <w:shd w:val="clear" w:color="auto" w:fill="auto"/>
-          </w:tcPr>
-          <w:p>
-            <w:pPr>
-              <w:spacing w:before="60" w:after="60"/>
-              <w:rPr>
-                <w:rFonts w:ascii="Arial" w:hAnsi="Arial" w:cs="Arial"/>
-                <w:sz w:val="20"/>
-                <w:szCs w:val="20"/>
-                <w:lang w:eastAsia="en-AU"/>
-              </w:rPr>
-            </w:pPr>
-            <w:r>
-              <w:rPr>
-                <w:rFonts w:ascii="Arial" w:hAnsi="Arial" w:cs="Arial"/>
-                <w:sz w:val="20"/>
-                <w:szCs w:val="20"/>
-                <w:lang w:eastAsia="en-AU"/>
-              </w:rPr>
-              <w:fldChar w:fldCharType="begin"/>
-            </w:r>
-            <w:r>
-              <w:rPr>
-                <w:rFonts w:ascii="Arial" w:hAnsi="Arial" w:cs="Arial"/>
-                <w:sz w:val="20"/>
-                <w:szCs w:val="20"/>
-                <w:lang w:eastAsia="en-AU"/>
-              </w:rPr>
-              <w:instrText xml:space="preserve"> MERGEFIELD "lonlinessScale" </w:instrText>
-            </w:r>
-            <w:r>
-              <w:rPr>
-                <w:rFonts w:ascii="Arial" w:hAnsi="Arial" w:cs="Arial"/>
-                <w:sz w:val="20"/>
-                <w:szCs w:val="20"/>
-                <w:lang w:eastAsia="en-AU"/>
-              </w:rPr>
-              <w:fldChar w:fldCharType="end"/>
+            <w:gridSpan w:val="5"/>
+            <w:shd w:val="clear" w:color="auto" w:fill="9BA1CB"/>
+            <w:vAlign w:val="center"/>
+          </w:tcPr>
+          <w:p>
+            <w:pPr>
+              <w:spacing w:before="60" w:after="60"/>
+              <w:rPr>
+                <w:rFonts w:ascii="Arial" w:hAnsi="Arial" w:cs="Arial"/>
+                <w:sz w:val="20"/>
+                <w:szCs w:val="20"/>
+                <w:lang w:eastAsia="en-AU"/>
+              </w:rPr>
+            </w:pPr>
+            <w:r>
+              <w:rPr>
+                <w:rFonts w:ascii="Arial" w:hAnsi="Arial" w:cs="Arial"/>
+                <w:b/>
+                <w:color w:val="FFFFFF" w:themeColor="background1"/>
+                <w:sz w:val="20"/>
+                <w:szCs w:val="20"/>
+                <w:lang w:eastAsia="en-AU"/>
+              </w:rPr>
+              <w:t>Abbreviated Mental Test Score</w:t>
             </w:r>
           </w:p>
         </w:tc>
@@ -3443,29 +4325,45 @@
         <w:tc>
           <w:tcPr>
             <w:tcW w:w="9634" w:type="dxa"/>
-            <w:shd w:val="clear" w:color="auto" w:fill="9BA1CB"/>
-            <w:vAlign w:val="center"/>
-          </w:tcPr>
-          <w:p>
-            <w:pPr>
-              <w:spacing w:before="60" w:after="60"/>
-              <w:rPr>
-                <w:rFonts w:ascii="Arial" w:hAnsi="Arial" w:cs="Arial"/>
-                <w:sz w:val="20"/>
-                <w:szCs w:val="20"/>
-                <w:lang w:eastAsia="en-AU"/>
-              </w:rPr>
-            </w:pPr>
-            <w:r>
-              <w:rPr>
-                <w:rFonts w:ascii="Arial" w:hAnsi="Arial" w:cs="Arial"/>
-                <w:b/>
-                <w:color w:val="FFFFFF" w:themeColor="background1"/>
-                <w:sz w:val="20"/>
-                <w:szCs w:val="20"/>
-                <w:lang w:eastAsia="en-AU"/>
-              </w:rPr>
-              <w:t>Abbreviated Mental Test Score</w:t>
+            <w:gridSpan w:val="5"/>
+            <w:shd w:val="clear" w:color="auto" w:fill="auto"/>
+          </w:tcPr>
+          <w:p>
+            <w:pPr>
+              <w:spacing w:before="60" w:after="60"/>
+              <w:rPr>
+                <w:rFonts w:ascii="Arial" w:hAnsi="Arial" w:cs="Arial"/>
+                <w:sz w:val="20"/>
+                <w:szCs w:val="20"/>
+                <w:lang w:eastAsia="en-AU"/>
+              </w:rPr>
+            </w:pPr>
+            <w:r>
+              <w:rPr>
+                <w:rFonts w:ascii="Arial" w:hAnsi="Arial" w:cs="Arial"/>
+                <w:sz w:val="20"/>
+                <w:szCs w:val="20"/>
+                <w:lang w:eastAsia="en-AU"/>
+              </w:rPr>
+              <w:fldChar w:fldCharType="begin"/>
+            </w:r>
+            <w:r>
+              <w:rPr>
+                <w:rFonts w:ascii="Arial" w:hAnsi="Arial" w:cs="Arial"/>
+                <w:sz w:val="20"/>
+                <w:szCs w:val="20"/>
+                <w:lang w:eastAsia="en-AU"/>
+              </w:rPr>
+              <w:instrText xml:space="preserve"> MERGEFIELD "abbreviatedMentalTest" </w:instrText>
+            </w:r>
+            <w:r>
+              <w:rPr>
+                <w:rFonts w:ascii="Arial" w:hAnsi="Arial" w:cs="Arial"/>
+                <w:sz w:val="20"/>
+                <w:szCs w:val="20"/>
+                <w:lang w:eastAsia="en-AU"/>
+              </w:rPr>
+              <w:fldChar w:fldCharType="end"/>
             </w:r>
           </w:p>
         </w:tc>
@@ -3474,44 +4372,29 @@
         <w:tc>
           <w:tcPr>
             <w:tcW w:w="9634" w:type="dxa"/>
-            <w:shd w:val="clear" w:color="auto" w:fill="auto"/>
-          </w:tcPr>
-          <w:p>
-            <w:pPr>
-              <w:spacing w:before="60" w:after="60"/>
-              <w:rPr>
-                <w:rFonts w:ascii="Arial" w:hAnsi="Arial" w:cs="Arial"/>
-                <w:sz w:val="20"/>
-                <w:szCs w:val="20"/>
-                <w:lang w:eastAsia="en-AU"/>
-              </w:rPr>
-            </w:pPr>
-            <w:r>
-              <w:rPr>
-                <w:rFonts w:ascii="Arial" w:hAnsi="Arial" w:cs="Arial"/>
-                <w:sz w:val="20"/>
-                <w:szCs w:val="20"/>
-                <w:lang w:eastAsia="en-AU"/>
-              </w:rPr>
-              <w:fldChar w:fldCharType="begin"/>
-            </w:r>
-            <w:r>
-              <w:rPr>
-                <w:rFonts w:ascii="Arial" w:hAnsi="Arial" w:cs="Arial"/>
-                <w:sz w:val="20"/>
-                <w:szCs w:val="20"/>
-                <w:lang w:eastAsia="en-AU"/>
-              </w:rPr>
-              <w:instrText xml:space="preserve"> MERGEFIELD "abbreviatedMentalTest" </w:instrText>
-            </w:r>
-            <w:r>
-              <w:rPr>
-                <w:rFonts w:ascii="Arial" w:hAnsi="Arial" w:cs="Arial"/>
-                <w:sz w:val="20"/>
-                <w:szCs w:val="20"/>
-                <w:lang w:eastAsia="en-AU"/>
-              </w:rPr>
-              <w:fldChar w:fldCharType="end"/>
+            <w:gridSpan w:val="5"/>
+            <w:shd w:val="clear" w:color="auto" w:fill="auto"/>
+          </w:tcPr>
+          <w:p>
+            <w:pPr>
+              <w:spacing w:before="60" w:after="60"/>
+              <w:rPr>
+                <w:rFonts w:ascii="Arial" w:hAnsi="Arial" w:cs="Arial"/>
+                <w:sz w:val="20"/>
+                <w:szCs w:val="20"/>
+                <w:lang w:eastAsia="en-AU"/>
+              </w:rPr>
+            </w:pPr>
+            <w:bookmarkStart w:id="10" w:name="_Personal_Care/Assisted_Daily"/>
+            <w:bookmarkEnd w:id="10"/>
+            <w:r>
+              <w:rPr>
+                <w:rFonts w:ascii="Arial" w:hAnsi="Arial" w:cs="Arial"/>
+                <w:sz w:val="20"/>
+                <w:szCs w:val="20"/>
+                <w:lang w:eastAsia="en-AU"/>
+              </w:rPr>
+              <w:t xml:space="preserve">Psychology needs: identified </w:t>
             </w:r>
           </w:p>
         </w:tc>
@@ -3520,28 +4403,69 @@
         <w:tc>
           <w:tcPr>
             <w:tcW w:w="9634" w:type="dxa"/>
-            <w:shd w:val="clear" w:color="auto" w:fill="auto"/>
-          </w:tcPr>
-          <w:p>
-            <w:pPr>
-              <w:spacing w:before="60" w:after="60"/>
-              <w:rPr>
-                <w:rFonts w:ascii="Arial" w:hAnsi="Arial" w:cs="Arial"/>
-                <w:sz w:val="20"/>
-                <w:szCs w:val="20"/>
-                <w:lang w:eastAsia="en-AU"/>
-              </w:rPr>
-            </w:pPr>
-            <w:bookmarkStart w:id="10" w:name="_Personal_Care/Assisted_Daily"/>
-            <w:bookmarkEnd w:id="10"/>
-            <w:r>
-              <w:rPr>
-                <w:rFonts w:ascii="Arial" w:hAnsi="Arial" w:cs="Arial"/>
-                <w:sz w:val="20"/>
-                <w:szCs w:val="20"/>
-                <w:lang w:eastAsia="en-AU"/>
-              </w:rPr>
-              <w:t xml:space="preserve">Psychology needs: identified </w:t>
+            <w:gridSpan w:val="5"/>
+            <w:shd w:val="clear" w:color="auto" w:fill="auto"/>
+          </w:tcPr>
+          <w:p>
+            <w:pPr>
+              <w:spacing w:before="60" w:after="60"/>
+              <w:rPr>
+                <w:rFonts w:ascii="Arial" w:hAnsi="Arial" w:cs="Arial"/>
+                <w:sz w:val="20"/>
+                <w:szCs w:val="20"/>
+                <w:lang w:eastAsia="en-AU"/>
+              </w:rPr>
+            </w:pPr>
+            <w:r>
+              <w:rPr>
+                <w:rFonts w:ascii="Arial" w:hAnsi="Arial" w:cs="Arial"/>
+                <w:color w:val="0070C0"/>
+                <w:sz w:val="20"/>
+                <w:szCs w:val="20"/>
+                <w:lang w:eastAsia="en-AU"/>
+              </w:rPr>
+              <w:fldChar w:fldCharType="begin"/>
+            </w:r>
+            <w:r>
+              <w:rPr>
+                <w:rFonts w:ascii="Arial" w:hAnsi="Arial" w:cs="Arial"/>
+                <w:color w:val="0070C0"/>
+                <w:sz w:val="20"/>
+                <w:szCs w:val="20"/>
+                <w:lang w:eastAsia="en-AU"/>
+              </w:rPr>
+              <w:instrText xml:space="preserve"> MERGEFIELD "psychologicalSupportPlanFactors" </w:instrText>
+            </w:r>
+            <w:r>
+              <w:rPr>
+                <w:rFonts w:ascii="Arial" w:hAnsi="Arial" w:cs="Arial"/>
+                <w:color w:val="0070C0"/>
+                <w:sz w:val="20"/>
+                <w:szCs w:val="20"/>
+                <w:lang w:eastAsia="en-AU"/>
+              </w:rPr>
+              <w:fldChar w:fldCharType="separate"/>
+            </w:r>
+            <w:r>
+              <w:rPr>
+                <w:rFonts w:ascii="Arial" w:hAnsi="Arial" w:cs="Arial"/>
+                <w:noProof/>
+                <w:color w:val="0070C0"/>
+                <w:sz w:val="20"/>
+                <w:szCs w:val="20"/>
+                <w:lang w:eastAsia="en-AU"/>
+              </w:rPr>
+              <w:t xml:space="preserve">Kathleen suffers from depression and anxiety, which may at times affect her overall well being. </w:t>
+            </w:r>
+            <w:r>
+              <w:rPr>
+                <w:rFonts w:ascii="Arial" w:hAnsi="Arial" w:cs="Arial"/>
+                <w:color w:val="0070C0"/>
+                <w:sz w:val="20"/>
+                <w:szCs w:val="20"/>
+                <w:lang w:eastAsia="en-AU"/>
+              </w:rPr>
+              <w:fldChar w:fldCharType="end"/>
             </w:r>
           </w:p>
         </w:tc>
@@ -3550,19 +4474,41 @@
         <w:tc>
           <w:tcPr>
             <w:tcW w:w="9634" w:type="dxa"/>
-            <w:shd w:val="clear" w:color="auto" w:fill="auto"/>
-          </w:tcPr>
-          <w:p>
-            <w:pPr>
-              <w:spacing w:before="60" w:after="60"/>
-              <w:rPr>
-                <w:rFonts w:ascii="Arial" w:hAnsi="Arial" w:cs="Arial"/>
-                <w:sz w:val="20"/>
-                <w:szCs w:val="20"/>
-                <w:lang w:eastAsia="en-AU"/>
-              </w:rPr>
-            </w:pPr>
-            <w:r>
+            <w:gridSpan w:val="5"/>
+            <w:shd w:val="clear" w:color="auto" w:fill="auto"/>
+          </w:tcPr>
+          <w:p>
+            <w:pPr>
+              <w:spacing w:before="60" w:after="60"/>
+              <w:rPr>
+                <w:rFonts w:ascii="Arial" w:hAnsi="Arial" w:cs="Arial"/>
+                <w:sz w:val="20"/>
+                <w:szCs w:val="20"/>
+                <w:lang w:eastAsia="en-AU"/>
+              </w:rPr>
+            </w:pPr>
+            <w:r>
+              <w:rPr>
+                <w:rFonts w:ascii="Arial" w:hAnsi="Arial" w:cs="Arial"/>
+                <w:sz w:val="20"/>
+                <w:szCs w:val="20"/>
+                <w:lang w:eastAsia="en-AU"/>
+              </w:rPr>
+              <w:t xml:space="preserve">Interventions agreed with client/carer. </w:t>
+            </w:r>
+          </w:p>
+        </w:tc>
+      </w:tr>
+      <w:tr>
+        <w:tc>
+          <w:tcPr>
+            <w:tcW w:w="9634" w:type="dxa"/>
+            <w:gridSpan w:val="5"/>
+            <w:shd w:val="clear" w:color="auto" w:fill="auto"/>
+          </w:tcPr>
+          <w:p>
+            <w:pPr>
+              <w:spacing w:before="60" w:after="60"/>
               <w:rPr>
                 <w:rFonts w:ascii="Arial" w:hAnsi="Arial" w:cs="Arial"/>
                 <w:color w:val="0070C0"/>
@@ -3570,6 +4516,15 @@
                 <w:szCs w:val="20"/>
                 <w:lang w:eastAsia="en-AU"/>
               </w:rPr>
+            </w:pPr>
+            <w:r>
+              <w:rPr>
+                <w:rFonts w:ascii="Arial" w:hAnsi="Arial" w:cs="Arial"/>
+                <w:color w:val="0070C0"/>
+                <w:sz w:val="20"/>
+                <w:szCs w:val="20"/>
+                <w:lang w:eastAsia="en-AU"/>
+              </w:rPr>
               <w:fldChar w:fldCharType="begin"/>
             </w:r>
             <w:r>
@@ -3580,7 +4535,7 @@
                 <w:szCs w:val="20"/>
                 <w:lang w:eastAsia="en-AU"/>
               </w:rPr>
-              <w:instrText xml:space="preserve"> MERGEFIELD "psychologicalSupportPlanFactors" </w:instrText>
+              <w:instrText xml:space="preserve"> MERGEFIELD "psychologicalSP_Client" </w:instrText>
             </w:r>
             <w:r>
               <w:rPr>
@@ -3590,19 +4545,20 @@
                 <w:szCs w:val="20"/>
                 <w:lang w:eastAsia="en-AU"/>
               </w:rPr>
-              <w:fldChar w:fldCharType="separate"/>
-            </w:r>
-            <w:r>
+              <w:fldChar w:fldCharType="end"/>
+            </w:r>
+          </w:p>
+          <w:p>
+            <w:pPr>
+              <w:spacing w:before="60" w:after="60"/>
               <w:rPr>
                 <w:rFonts w:ascii="Arial" w:hAnsi="Arial" w:cs="Arial"/>
                 <w:noProof/>
                 <w:color w:val="0070C0"/>
                 <w:sz w:val="20"/>
                 <w:szCs w:val="20"/>
-                <w:lang w:eastAsia="en-AU"/>
-              </w:rPr>
-              <w:t>Alex's cognition has declined significantly associated with Dementia. She is unable to complete multi step tasks. Requires supervision, redirection and prompting with most activities.</w:t>
-            </w:r>
+              </w:rPr>
+            </w:pPr>
             <w:r>
               <w:rPr>
                 <w:rFonts w:ascii="Arial" w:hAnsi="Arial" w:cs="Arial"/>
@@ -3611,48 +4567,29 @@
                 <w:szCs w:val="20"/>
                 <w:lang w:eastAsia="en-AU"/>
               </w:rPr>
-              <w:fldChar w:fldCharType="end"/>
-            </w:r>
-          </w:p>
-        </w:tc>
-      </w:tr>
-      <w:tr>
-        <w:tc>
-          <w:tcPr>
-            <w:tcW w:w="9634" w:type="dxa"/>
-            <w:shd w:val="clear" w:color="auto" w:fill="auto"/>
-          </w:tcPr>
-          <w:p>
-            <w:pPr>
-              <w:spacing w:before="60" w:after="60"/>
-              <w:rPr>
-                <w:rFonts w:ascii="Arial" w:hAnsi="Arial" w:cs="Arial"/>
-                <w:sz w:val="20"/>
-                <w:szCs w:val="20"/>
-                <w:lang w:eastAsia="en-AU"/>
-              </w:rPr>
-            </w:pPr>
-            <w:r>
-              <w:rPr>
-                <w:rFonts w:ascii="Arial" w:hAnsi="Arial" w:cs="Arial"/>
-                <w:sz w:val="20"/>
-                <w:szCs w:val="20"/>
-                <w:lang w:eastAsia="en-AU"/>
-              </w:rPr>
-              <w:t xml:space="preserve">Interventions agreed with client/carer. </w:t>
-            </w:r>
-          </w:p>
-        </w:tc>
-      </w:tr>
-      <w:tr>
-        <w:tc>
-          <w:tcPr>
-            <w:tcW w:w="9634" w:type="dxa"/>
-            <w:shd w:val="clear" w:color="auto" w:fill="auto"/>
-          </w:tcPr>
-          <w:p>
-            <w:pPr>
-              <w:spacing w:before="60" w:after="60"/>
+              <w:fldChar w:fldCharType="begin"/>
+            </w:r>
+            <w:r>
+              <w:rPr>
+                <w:rFonts w:ascii="Arial" w:hAnsi="Arial" w:cs="Arial"/>
+                <w:color w:val="0070C0"/>
+                <w:sz w:val="20"/>
+                <w:szCs w:val="20"/>
+                <w:lang w:eastAsia="en-AU"/>
+              </w:rPr>
+              <w:instrText xml:space="preserve"> MERGEFIELD "psychologicalSupportPlanInterventions" </w:instrText>
+            </w:r>
+            <w:r>
+              <w:rPr>
+                <w:rFonts w:ascii="Arial" w:hAnsi="Arial" w:cs="Arial"/>
+                <w:color w:val="0070C0"/>
+                <w:sz w:val="20"/>
+                <w:szCs w:val="20"/>
+                <w:lang w:eastAsia="en-AU"/>
+              </w:rPr>
+              <w:fldChar w:fldCharType="separate"/>
+            </w:r>
+            <w:r>
               <w:rPr>
                 <w:rFonts w:ascii="Arial" w:hAnsi="Arial" w:cs="Arial"/>
                 <w:noProof/>
@@ -3660,38 +4597,12 @@
                 <w:sz w:val="20"/>
                 <w:szCs w:val="20"/>
               </w:rPr>
-            </w:pPr>
-            <w:r>
-              <w:rPr>
-                <w:rFonts w:ascii="Arial" w:hAnsi="Arial" w:cs="Arial"/>
-                <w:color w:val="0070C0"/>
-                <w:sz w:val="20"/>
-                <w:szCs w:val="20"/>
-                <w:lang w:eastAsia="en-AU"/>
-              </w:rPr>
-              <w:fldChar w:fldCharType="begin"/>
-            </w:r>
-            <w:r>
-              <w:rPr>
-                <w:rFonts w:ascii="Arial" w:hAnsi="Arial" w:cs="Arial"/>
-                <w:color w:val="0070C0"/>
-                <w:sz w:val="20"/>
-                <w:szCs w:val="20"/>
-                <w:lang w:eastAsia="en-AU"/>
-              </w:rPr>
-              <w:instrText xml:space="preserve"> MERGEFIELD "psychologicalSP_Client" </w:instrText>
-            </w:r>
-            <w:r>
-              <w:rPr>
-                <w:rFonts w:ascii="Arial" w:hAnsi="Arial" w:cs="Arial"/>
-                <w:color w:val="0070C0"/>
-                <w:sz w:val="20"/>
-                <w:szCs w:val="20"/>
-                <w:lang w:eastAsia="en-AU"/>
-              </w:rPr>
-              <w:fldChar w:fldCharType="separate"/>
-            </w:r>
-            <w:r>
+              <w:t>Kathleen will use some of her service time to get out into nature (ie sit by the beach, river, lake, natural bush land and experience wildlife) and physically drive and accompany her there.</w:t>
+            </w:r>
+          </w:p>
+          <w:p>
+            <w:pPr>
+              <w:spacing w:before="60" w:after="60"/>
               <w:rPr>
                 <w:rFonts w:ascii="Arial" w:hAnsi="Arial" w:cs="Arial"/>
                 <w:noProof/>
@@ -3699,12 +4610,8 @@
                 <w:sz w:val="20"/>
                 <w:szCs w:val="20"/>
               </w:rPr>
-              <w:t>Alexandrias carers and support workers will assist Alexandria to identify potential issues that are causing anxiety or agitation using the CAUSEd anacronym, take appropriate actions and report outcomes.</w:t>
-            </w:r>
-          </w:p>
-          <w:p>
-            <w:pPr>
-              <w:spacing w:before="60" w:after="60"/>
+            </w:pPr>
+            <w:r>
               <w:rPr>
                 <w:rFonts w:ascii="Arial" w:hAnsi="Arial" w:cs="Arial"/>
                 <w:noProof/>
@@ -3712,8 +4619,12 @@
                 <w:sz w:val="20"/>
                 <w:szCs w:val="20"/>
               </w:rPr>
-            </w:pPr>
-            <w:r>
+              <w:t>Support workers will encourage her to do this at least fortnightly.</w:t>
+            </w:r>
+          </w:p>
+          <w:p>
+            <w:pPr>
+              <w:spacing w:before="60" w:after="60"/>
               <w:rPr>
                 <w:rFonts w:ascii="Arial" w:hAnsi="Arial" w:cs="Arial"/>
                 <w:noProof/>
@@ -3721,12 +4632,8 @@
                 <w:sz w:val="20"/>
                 <w:szCs w:val="20"/>
               </w:rPr>
-              <w:t>• Communication issues</w:t>
-            </w:r>
-          </w:p>
-          <w:p>
-            <w:pPr>
-              <w:spacing w:before="60" w:after="60"/>
+            </w:pPr>
+            <w:r>
               <w:rPr>
                 <w:rFonts w:ascii="Arial" w:hAnsi="Arial" w:cs="Arial"/>
                 <w:noProof/>
@@ -3734,8 +4641,12 @@
                 <w:sz w:val="20"/>
                 <w:szCs w:val="20"/>
               </w:rPr>
-            </w:pPr>
-            <w:r>
+              <w:t>Other services available for Kathleen to reach out to for strategies to manage depression and anxiety and in times of crisis.</w:t>
+            </w:r>
+          </w:p>
+          <w:p>
+            <w:pPr>
+              <w:spacing w:before="60" w:after="60"/>
               <w:rPr>
                 <w:rFonts w:ascii="Arial" w:hAnsi="Arial" w:cs="Arial"/>
                 <w:noProof/>
@@ -3743,13 +4654,8 @@
                 <w:sz w:val="20"/>
                 <w:szCs w:val="20"/>
               </w:rPr>
-              <w:lastRenderedPageBreak/>
-              <w:t>• Activity (is it appropriate and available)</w:t>
-            </w:r>
-          </w:p>
-          <w:p>
-            <w:pPr>
-              <w:spacing w:before="60" w:after="60"/>
+            </w:pPr>
+            <w:r>
               <w:rPr>
                 <w:rFonts w:ascii="Arial" w:hAnsi="Arial" w:cs="Arial"/>
                 <w:noProof/>
@@ -3757,8 +4663,12 @@
                 <w:sz w:val="20"/>
                 <w:szCs w:val="20"/>
               </w:rPr>
-            </w:pPr>
-            <w:r>
+              <w:t>- Beyond Blue Support Service, 1300 22 46 36 and Web Chat</w:t>
+            </w:r>
+          </w:p>
+          <w:p>
+            <w:pPr>
+              <w:spacing w:before="60" w:after="60"/>
               <w:rPr>
                 <w:rFonts w:ascii="Arial" w:hAnsi="Arial" w:cs="Arial"/>
                 <w:noProof/>
@@ -3766,12 +4676,8 @@
                 <w:sz w:val="20"/>
                 <w:szCs w:val="20"/>
               </w:rPr>
-              <w:t>• Unwell/Unmet needs</w:t>
-            </w:r>
-          </w:p>
-          <w:p>
-            <w:pPr>
-              <w:spacing w:before="60" w:after="60"/>
+            </w:pPr>
+            <w:r>
               <w:rPr>
                 <w:rFonts w:ascii="Arial" w:hAnsi="Arial" w:cs="Arial"/>
                 <w:noProof/>
@@ -3779,6 +4685,19 @@
                 <w:sz w:val="20"/>
                 <w:szCs w:val="20"/>
               </w:rPr>
+              <w:t>- Lifeline, 13 11 14</w:t>
+            </w:r>
+          </w:p>
+          <w:p>
+            <w:pPr>
+              <w:spacing w:before="60" w:after="60"/>
+              <w:rPr>
+                <w:rFonts w:ascii="Arial" w:hAnsi="Arial" w:cs="Arial"/>
+                <w:color w:val="0070C0"/>
+                <w:sz w:val="20"/>
+                <w:szCs w:val="20"/>
+                <w:lang w:eastAsia="en-AU"/>
+              </w:rPr>
             </w:pPr>
             <w:r>
               <w:rPr>
@@ -3787,35 +4706,42 @@
                 <w:color w:val="0070C0"/>
                 <w:sz w:val="20"/>
                 <w:szCs w:val="20"/>
-              </w:rPr>
-              <w:t>• Story (consider what we know about Alexandria that may be a clue)</w:t>
-            </w:r>
-          </w:p>
-          <w:p>
-            <w:pPr>
-              <w:spacing w:before="60" w:after="60"/>
-              <w:rPr>
-                <w:rFonts w:ascii="Arial" w:hAnsi="Arial" w:cs="Arial"/>
-                <w:noProof/>
+                <w:lang w:eastAsia="en-AU"/>
+              </w:rPr>
+              <w:t>- Suicide Call Back Service, 1300 659 467</w:t>
+            </w:r>
+            <w:r>
+              <w:rPr>
+                <w:rFonts w:ascii="Arial" w:hAnsi="Arial" w:cs="Arial"/>
                 <w:color w:val="0070C0"/>
                 <w:sz w:val="20"/>
                 <w:szCs w:val="20"/>
-              </w:rPr>
-            </w:pPr>
-            <w:r>
-              <w:rPr>
-                <w:rFonts w:ascii="Arial" w:hAnsi="Arial" w:cs="Arial"/>
-                <w:noProof/>
+                <w:lang w:eastAsia="en-AU"/>
+              </w:rPr>
+              <w:fldChar w:fldCharType="end"/>
+            </w:r>
+          </w:p>
+          <w:p>
+            <w:pPr>
+              <w:spacing w:before="60" w:after="60"/>
+              <w:rPr>
+                <w:rFonts w:ascii="Arial" w:hAnsi="Arial" w:cs="Arial"/>
+                <w:sz w:val="20"/>
+                <w:szCs w:val="20"/>
+                <w:lang w:eastAsia="en-AU"/>
+              </w:rPr>
+            </w:pPr>
+            <w:r>
+              <w:rPr>
+                <w:rFonts w:ascii="Arial" w:hAnsi="Arial" w:cs="Arial"/>
                 <w:color w:val="0070C0"/>
                 <w:sz w:val="20"/>
                 <w:szCs w:val="20"/>
-              </w:rPr>
-              <w:t>• Environment (what environmental factors are contributing to their feelings of anxiety)</w:t>
-            </w:r>
-          </w:p>
-          <w:p>
-            <w:pPr>
-              <w:spacing w:before="60" w:after="60"/>
+                <w:lang w:eastAsia="en-AU"/>
+              </w:rPr>
+              <w:fldChar w:fldCharType="begin"/>
+            </w:r>
+            <w:r>
               <w:rPr>
                 <w:rFonts w:ascii="Arial" w:hAnsi="Arial" w:cs="Arial"/>
                 <w:color w:val="0070C0"/>
@@ -3823,142 +4749,7 @@
                 <w:szCs w:val="20"/>
                 <w:lang w:eastAsia="en-AU"/>
               </w:rPr>
-            </w:pPr>
-            <w:r>
-              <w:rPr>
-                <w:rFonts w:ascii="Arial" w:hAnsi="Arial" w:cs="Arial"/>
-                <w:noProof/>
-                <w:color w:val="0070C0"/>
-                <w:sz w:val="20"/>
-                <w:szCs w:val="20"/>
-                <w:lang w:eastAsia="en-AU"/>
-              </w:rPr>
-              <w:t>• dementia.</w:t>
-            </w:r>
-            <w:r>
-              <w:rPr>
-                <w:rFonts w:ascii="Arial" w:hAnsi="Arial" w:cs="Arial"/>
-                <w:color w:val="0070C0"/>
-                <w:sz w:val="20"/>
-                <w:szCs w:val="20"/>
-                <w:lang w:eastAsia="en-AU"/>
-              </w:rPr>
-              <w:fldChar w:fldCharType="end"/>
-            </w:r>
-          </w:p>
-          <w:p>
-            <w:pPr>
-              <w:spacing w:before="60" w:after="60"/>
-              <w:rPr>
-                <w:rFonts w:ascii="Arial" w:hAnsi="Arial" w:cs="Arial"/>
-                <w:color w:val="0070C0"/>
-                <w:sz w:val="20"/>
-                <w:szCs w:val="20"/>
-                <w:lang w:eastAsia="en-AU"/>
-              </w:rPr>
-            </w:pPr>
-            <w:r>
-              <w:rPr>
-                <w:rFonts w:ascii="Arial" w:hAnsi="Arial" w:cs="Arial"/>
-                <w:color w:val="0070C0"/>
-                <w:sz w:val="20"/>
-                <w:szCs w:val="20"/>
-                <w:lang w:eastAsia="en-AU"/>
-              </w:rPr>
-              <w:fldChar w:fldCharType="begin"/>
-            </w:r>
-            <w:r>
-              <w:rPr>
-                <w:rFonts w:ascii="Arial" w:hAnsi="Arial" w:cs="Arial"/>
-                <w:color w:val="0070C0"/>
-                <w:sz w:val="20"/>
-                <w:szCs w:val="20"/>
-                <w:lang w:eastAsia="en-AU"/>
-              </w:rPr>
-              <w:instrText xml:space="preserve"> MERGEFIELD "psychologicalSupportPlanInterventions" </w:instrText>
-            </w:r>
-            <w:r>
-              <w:rPr>
-                <w:rFonts w:ascii="Arial" w:hAnsi="Arial" w:cs="Arial"/>
-                <w:color w:val="0070C0"/>
-                <w:sz w:val="20"/>
-                <w:szCs w:val="20"/>
-                <w:lang w:eastAsia="en-AU"/>
-              </w:rPr>
-              <w:fldChar w:fldCharType="separate"/>
-            </w:r>
-            <w:r>
-              <w:rPr>
-                <w:rFonts w:ascii="Arial" w:hAnsi="Arial" w:cs="Arial"/>
-                <w:noProof/>
-                <w:color w:val="0070C0"/>
-                <w:sz w:val="20"/>
-                <w:szCs w:val="20"/>
-                <w:lang w:eastAsia="en-AU"/>
-              </w:rPr>
-              <w:t>As per previous entry.</w:t>
-            </w:r>
-            <w:r>
-              <w:rPr>
-                <w:rFonts w:ascii="Arial" w:hAnsi="Arial" w:cs="Arial"/>
-                <w:color w:val="0070C0"/>
-                <w:sz w:val="20"/>
-                <w:szCs w:val="20"/>
-                <w:lang w:eastAsia="en-AU"/>
-              </w:rPr>
-              <w:fldChar w:fldCharType="end"/>
-            </w:r>
-          </w:p>
-          <w:p>
-            <w:pPr>
-              <w:spacing w:before="60" w:after="60"/>
-              <w:rPr>
-                <w:rFonts w:ascii="Arial" w:hAnsi="Arial" w:cs="Arial"/>
-                <w:sz w:val="20"/>
-                <w:szCs w:val="20"/>
-                <w:lang w:eastAsia="en-AU"/>
-              </w:rPr>
-            </w:pPr>
-            <w:r>
-              <w:rPr>
-                <w:rFonts w:ascii="Arial" w:hAnsi="Arial" w:cs="Arial"/>
-                <w:color w:val="0070C0"/>
-                <w:sz w:val="20"/>
-                <w:szCs w:val="20"/>
-                <w:lang w:eastAsia="en-AU"/>
-              </w:rPr>
-              <w:fldChar w:fldCharType="begin"/>
-            </w:r>
-            <w:r>
-              <w:rPr>
-                <w:rFonts w:ascii="Arial" w:hAnsi="Arial" w:cs="Arial"/>
-                <w:color w:val="0070C0"/>
-                <w:sz w:val="20"/>
-                <w:szCs w:val="20"/>
-                <w:lang w:eastAsia="en-AU"/>
-              </w:rPr>
               <w:instrText xml:space="preserve"> MERGEFIELD "psychologicalSP_WellnessPartner" </w:instrText>
-            </w:r>
-            <w:r>
-              <w:rPr>
-                <w:rFonts w:ascii="Arial" w:hAnsi="Arial" w:cs="Arial"/>
-                <w:color w:val="0070C0"/>
-                <w:sz w:val="20"/>
-                <w:szCs w:val="20"/>
-                <w:lang w:eastAsia="en-AU"/>
-              </w:rPr>
-              <w:fldChar w:fldCharType="separate"/>
-            </w:r>
-            <w:r>
-              <w:rPr>
-                <w:rFonts w:ascii="Arial" w:hAnsi="Arial" w:cs="Arial"/>
-                <w:noProof/>
-                <w:color w:val="0070C0"/>
-                <w:sz w:val="20"/>
-                <w:szCs w:val="20"/>
-                <w:lang w:eastAsia="en-AU"/>
-              </w:rPr>
-              <w:t>Wellness Partner will arrange for further cognitive assessment as required.</w:t>
             </w:r>
             <w:r>
               <w:rPr>
@@ -4105,27 +4896,6 @@
                 <w:szCs w:val="20"/>
                 <w:lang w:eastAsia="en-AU"/>
               </w:rPr>
-              <w:fldChar w:fldCharType="separate"/>
-            </w:r>
-            <w:r>
-              <w:rPr>
-                <w:rFonts w:ascii="Arial" w:hAnsi="Arial" w:cs="Arial"/>
-                <w:noProof/>
-                <w:color w:val="0070C0"/>
-                <w:sz w:val="20"/>
-                <w:szCs w:val="20"/>
-                <w:lang w:eastAsia="en-AU"/>
-              </w:rPr>
-              <w:t>Dressing/undressing,Meal preparation</w:t>
-            </w:r>
-            <w:r>
-              <w:rPr>
-                <w:rFonts w:ascii="Arial" w:hAnsi="Arial" w:cs="Arial"/>
-                <w:color w:val="0070C0"/>
-                <w:sz w:val="20"/>
-                <w:szCs w:val="20"/>
-                <w:lang w:eastAsia="en-AU"/>
-              </w:rPr>
               <w:fldChar w:fldCharType="end"/>
             </w:r>
           </w:p>
@@ -4203,27 +4973,6 @@
                 <w:szCs w:val="20"/>
                 <w:lang w:eastAsia="en-AU"/>
               </w:rPr>
-              <w:fldChar w:fldCharType="separate"/>
-            </w:r>
-            <w:r>
-              <w:rPr>
-                <w:rFonts w:ascii="Arial" w:hAnsi="Arial" w:cs="Arial"/>
-                <w:noProof/>
-                <w:color w:val="0070C0"/>
-                <w:sz w:val="20"/>
-                <w:szCs w:val="20"/>
-                <w:lang w:eastAsia="en-AU"/>
-              </w:rPr>
-              <w:t>Toileting: use of aids, clothing, cleaning, washing hands,Grooming: shaving, hair, makeup...,Putting on glasses and/or hearing aids</w:t>
-            </w:r>
-            <w:r>
-              <w:rPr>
-                <w:rFonts w:ascii="Arial" w:hAnsi="Arial" w:cs="Arial"/>
-                <w:color w:val="0070C0"/>
-                <w:sz w:val="20"/>
-                <w:szCs w:val="20"/>
-                <w:lang w:eastAsia="en-AU"/>
-              </w:rPr>
               <w:fldChar w:fldCharType="end"/>
             </w:r>
           </w:p>
@@ -4333,12 +5082,22 @@
               <w:spacing w:before="60" w:after="60"/>
               <w:rPr>
                 <w:rFonts w:ascii="Arial" w:hAnsi="Arial" w:cs="Arial"/>
-                <w:noProof/>
+                <w:b/>
+                <w:sz w:val="20"/>
+                <w:szCs w:val="20"/>
+                <w:lang w:eastAsia="en-AU"/>
+              </w:rPr>
+            </w:pPr>
+            <w:r>
+              <w:rPr>
+                <w:rFonts w:ascii="Arial" w:hAnsi="Arial" w:cs="Arial"/>
                 <w:color w:val="0070C0"/>
                 <w:sz w:val="20"/>
                 <w:szCs w:val="20"/>
-              </w:rPr>
-            </w:pPr>
+                <w:lang w:eastAsia="en-AU"/>
+              </w:rPr>
+              <w:fldChar w:fldCharType="begin"/>
+            </w:r>
             <w:r>
               <w:rPr>
                 <w:rFonts w:ascii="Arial" w:hAnsi="Arial" w:cs="Arial"/>
@@ -4347,60 +5106,7 @@
                 <w:szCs w:val="20"/>
                 <w:lang w:eastAsia="en-AU"/>
               </w:rPr>
-              <w:fldChar w:fldCharType="begin"/>
-            </w:r>
-            <w:r>
-              <w:rPr>
-                <w:rFonts w:ascii="Arial" w:hAnsi="Arial" w:cs="Arial"/>
-                <w:color w:val="0070C0"/>
-                <w:sz w:val="20"/>
-                <w:szCs w:val="20"/>
-                <w:lang w:eastAsia="en-AU"/>
-              </w:rPr>
               <w:instrText xml:space="preserve"> MERGEFIELD "PersonalCareOther" </w:instrText>
-            </w:r>
-            <w:r>
-              <w:rPr>
-                <w:rFonts w:ascii="Arial" w:hAnsi="Arial" w:cs="Arial"/>
-                <w:color w:val="0070C0"/>
-                <w:sz w:val="20"/>
-                <w:szCs w:val="20"/>
-                <w:lang w:eastAsia="en-AU"/>
-              </w:rPr>
-              <w:fldChar w:fldCharType="separate"/>
-            </w:r>
-            <w:r>
-              <w:rPr>
-                <w:rFonts w:ascii="Arial" w:hAnsi="Arial" w:cs="Arial"/>
-                <w:noProof/>
-                <w:color w:val="0070C0"/>
-                <w:sz w:val="20"/>
-                <w:szCs w:val="20"/>
-              </w:rPr>
-              <w:t>Grab rail, non-slip mat, and drop down bench in place.</w:t>
-            </w:r>
-          </w:p>
-          <w:p>
-            <w:pPr>
-              <w:spacing w:before="60" w:after="60"/>
-              <w:rPr>
-                <w:rFonts w:ascii="Arial" w:hAnsi="Arial" w:cs="Arial"/>
-                <w:b/>
-                <w:sz w:val="20"/>
-                <w:szCs w:val="20"/>
-                <w:lang w:eastAsia="en-AU"/>
-              </w:rPr>
-            </w:pPr>
-            <w:r>
-              <w:rPr>
-                <w:rFonts w:ascii="Arial" w:hAnsi="Arial" w:cs="Arial"/>
-                <w:noProof/>
-                <w:color w:val="0070C0"/>
-                <w:sz w:val="20"/>
-                <w:szCs w:val="20"/>
-                <w:lang w:eastAsia="en-AU"/>
-              </w:rPr>
-              <w:t>Requires full Functional assessment.</w:t>
             </w:r>
             <w:r>
               <w:rPr>
@@ -4936,7 +5642,7 @@
                 <w:szCs w:val="20"/>
                 <w:lang w:eastAsia="en-AU"/>
               </w:rPr>
-              <w:t>Self care deficit related to household cleaning secondary to chronic pain, reduced activity tolerance (cardiac) and dementia.</w:t>
+              <w:t>Self care deficit related to household cleaning secondary to Guillian Barre Syndrome</w:t>
             </w:r>
             <w:r>
               <w:rPr>
@@ -5044,61 +5750,7 @@
                 <w:sz w:val="20"/>
                 <w:szCs w:val="20"/>
               </w:rPr>
-              <w:t>• Southern Plus support workers will provide assistance with cleaning weekly/fortnightly for 1.5 hours.</w:t>
-            </w:r>
-          </w:p>
-          <w:p>
-            <w:pPr>
-              <w:overflowPunct w:val="0"/>
-              <w:autoSpaceDE w:val="0"/>
-              <w:autoSpaceDN w:val="0"/>
-              <w:adjustRightInd w:val="0"/>
-              <w:spacing w:before="60" w:after="60"/>
-              <w:textAlignment w:val="baseline"/>
-              <w:rPr>
-                <w:rFonts w:ascii="Arial" w:hAnsi="Arial" w:cs="Arial"/>
-                <w:noProof/>
-                <w:color w:val="0070C0"/>
-                <w:sz w:val="20"/>
-                <w:szCs w:val="20"/>
-              </w:rPr>
-            </w:pPr>
-            <w:r>
-              <w:rPr>
-                <w:rFonts w:ascii="Arial" w:hAnsi="Arial" w:cs="Arial"/>
-                <w:noProof/>
-                <w:color w:val="0070C0"/>
-                <w:sz w:val="20"/>
-                <w:szCs w:val="20"/>
-              </w:rPr>
-              <w:t>• Cleaning tasks will include:</w:t>
-            </w:r>
-          </w:p>
-          <w:p>
-            <w:pPr>
-              <w:overflowPunct w:val="0"/>
-              <w:autoSpaceDE w:val="0"/>
-              <w:autoSpaceDN w:val="0"/>
-              <w:adjustRightInd w:val="0"/>
-              <w:spacing w:before="60" w:after="60"/>
-              <w:textAlignment w:val="baseline"/>
-              <w:rPr>
-                <w:rFonts w:ascii="Arial" w:hAnsi="Arial" w:cs="Arial"/>
-                <w:noProof/>
-                <w:color w:val="0070C0"/>
-                <w:sz w:val="20"/>
-                <w:szCs w:val="20"/>
-              </w:rPr>
-            </w:pPr>
-            <w:r>
-              <w:rPr>
-                <w:rFonts w:ascii="Arial" w:hAnsi="Arial" w:cs="Arial"/>
-                <w:noProof/>
-                <w:color w:val="0070C0"/>
-                <w:sz w:val="20"/>
-                <w:szCs w:val="20"/>
-              </w:rPr>
-              <w:t>Vacuum/sweep and mop floors weekly or fortnightly depending on need (consult with Neville), clean bathroom and toilet, wipe/dust surfaces (light dusting), strip and remake bed.  The DA service will be a combination service whereby the support worker will take the time to involve Alex in completing tasks as she is able to tolerate and is meaningful for her. It will also be adjacent to services to provide personal care and general social and physical support (may include assisting with exercise as per physio program or walking in the garden.)</w:t>
+              <w:t xml:space="preserve">DOMESTIC ASSISTANCE: Clean and tidy kitchen areas — including doing dishes. Clean bathroom and toilet. Assist hanging out/bringing in washing and folding as required. Vacuum throughout. Mop floors. Dusting. Sweep front and/or back areas. </w:t>
             </w:r>
           </w:p>
           <w:p>
@@ -5125,7 +5777,7 @@
                 <w:szCs w:val="20"/>
                 <w:lang w:eastAsia="en-AU"/>
               </w:rPr>
-              <w:t>• Support workers will assist with other household tasks as as requested by Alexandria as time permits and utilise any spare time to identify other jobs that need doing (empty/put out bins, tidy clean the fridge/microwave/dusting surfaces/skirting/window sills etc.)</w:t>
+              <w:t xml:space="preserve">WEEKLY (during In Home Services) -check with Kathleen what day she would like this completed - Strip and remake bed, wash sheets and hang out. Kathleen may also ask for assistance to do other household tasks such as cleaning cupboards and the fridge. - Always use safe work procedures and follow OSH guidelines. </w:t>
             </w:r>
             <w:r>
               <w:rPr>
@@ -5247,25 +5899,6 @@
                 <w:szCs w:val="20"/>
                 <w:lang w:eastAsia="en-AU"/>
               </w:rPr>
-              <w:fldChar w:fldCharType="separate"/>
-            </w:r>
-            <w:r>
-              <w:rPr>
-                <w:rFonts w:ascii="Arial" w:hAnsi="Arial" w:cs="Arial"/>
-                <w:noProof/>
-                <w:sz w:val="20"/>
-                <w:szCs w:val="20"/>
-                <w:lang w:eastAsia="en-AU"/>
-              </w:rPr>
-              <w:t>Would benefit from Meal Preparation in the home to ensure health and nutrition with good eating habits. Also provided information with regard to private home delivered meal options. ACAT</w:t>
-            </w:r>
-            <w:r>
-              <w:rPr>
-                <w:rFonts w:ascii="Arial" w:hAnsi="Arial" w:cs="Arial"/>
-                <w:sz w:val="20"/>
-                <w:szCs w:val="20"/>
-                <w:lang w:eastAsia="en-AU"/>
-              </w:rPr>
               <w:fldChar w:fldCharType="end"/>
             </w:r>
           </w:p>
@@ -5304,25 +5937,6 @@
                 <w:szCs w:val="20"/>
                 <w:lang w:eastAsia="en-AU"/>
               </w:rPr>
-              <w:fldChar w:fldCharType="separate"/>
-            </w:r>
-            <w:r>
-              <w:rPr>
-                <w:rFonts w:ascii="Arial" w:hAnsi="Arial" w:cs="Arial"/>
-                <w:noProof/>
-                <w:sz w:val="20"/>
-                <w:szCs w:val="20"/>
-                <w:lang w:eastAsia="en-AU"/>
-              </w:rPr>
-              <w:t>Eats independently</w:t>
-            </w:r>
-            <w:r>
-              <w:rPr>
-                <w:rFonts w:ascii="Arial" w:hAnsi="Arial" w:cs="Arial"/>
-                <w:sz w:val="20"/>
-                <w:szCs w:val="20"/>
-                <w:lang w:eastAsia="en-AU"/>
-              </w:rPr>
               <w:fldChar w:fldCharType="end"/>
             </w:r>
           </w:p>
@@ -5369,9 +5983,9 @@
               <w:spacing w:before="60" w:after="60"/>
               <w:rPr>
                 <w:rFonts w:ascii="Arial" w:hAnsi="Arial" w:cs="Arial"/>
-                <w:noProof/>
-                <w:sz w:val="20"/>
-                <w:szCs w:val="20"/>
+                <w:sz w:val="20"/>
+                <w:szCs w:val="20"/>
+                <w:lang w:eastAsia="en-AU"/>
               </w:rPr>
             </w:pPr>
             <w:r>
@@ -5399,132 +6013,54 @@
                 <w:szCs w:val="20"/>
                 <w:lang w:eastAsia="en-AU"/>
               </w:rPr>
-              <w:fldChar w:fldCharType="separate"/>
-            </w:r>
-            <w:r>
-              <w:rPr>
-                <w:rFonts w:ascii="Arial" w:hAnsi="Arial" w:cs="Arial"/>
-                <w:noProof/>
-                <w:sz w:val="20"/>
-                <w:szCs w:val="20"/>
-              </w:rPr>
-              <w:t>No weight loss in last six months (0)</w:t>
-            </w:r>
-          </w:p>
-          <w:p>
-            <w:pPr>
-              <w:spacing w:before="60" w:after="60"/>
-              <w:rPr>
-                <w:rFonts w:ascii="Arial" w:hAnsi="Arial" w:cs="Arial"/>
-                <w:noProof/>
-                <w:sz w:val="20"/>
-                <w:szCs w:val="20"/>
-              </w:rPr>
-            </w:pPr>
-            <w:r>
-              <w:rPr>
-                <w:rFonts w:ascii="Arial" w:hAnsi="Arial" w:cs="Arial"/>
-                <w:noProof/>
-                <w:sz w:val="20"/>
-                <w:szCs w:val="20"/>
+              <w:fldChar w:fldCharType="end"/>
+            </w:r>
+            <w:r>
+              <w:rPr>
+                <w:rFonts w:ascii="Arial" w:hAnsi="Arial" w:cs="Arial"/>
+                <w:sz w:val="20"/>
+                <w:szCs w:val="20"/>
+                <w:lang w:eastAsia="en-AU"/>
+              </w:rPr>
+              <w:fldChar w:fldCharType="begin"/>
+            </w:r>
+            <w:r>
+              <w:rPr>
+                <w:rFonts w:ascii="Arial" w:hAnsi="Arial" w:cs="Arial"/>
+                <w:sz w:val="20"/>
+                <w:szCs w:val="20"/>
+                <w:lang w:eastAsia="en-AU"/>
+              </w:rPr>
+              <w:instrText xml:space="preserve"> MERGEFIELD "oral" </w:instrText>
+            </w:r>
+            <w:r>
+              <w:rPr>
+                <w:rFonts w:ascii="Arial" w:hAnsi="Arial" w:cs="Arial"/>
+                <w:sz w:val="20"/>
+                <w:szCs w:val="20"/>
+                <w:lang w:eastAsia="en-AU"/>
+              </w:rPr>
+              <w:fldChar w:fldCharType="end"/>
+            </w:r>
+          </w:p>
+          <w:p>
+            <w:pPr>
+              <w:spacing w:before="60" w:after="60"/>
+              <w:rPr>
+                <w:rFonts w:ascii="Arial" w:hAnsi="Arial" w:cs="Arial"/>
+                <w:sz w:val="20"/>
+                <w:szCs w:val="20"/>
+                <w:lang w:eastAsia="en-AU"/>
+              </w:rPr>
+            </w:pPr>
+            <w:r>
+              <w:rPr>
+                <w:rFonts w:ascii="Arial" w:hAnsi="Arial" w:cs="Arial"/>
+                <w:sz w:val="20"/>
+                <w:szCs w:val="20"/>
+                <w:lang w:eastAsia="en-AU"/>
               </w:rPr>
               <w:lastRenderedPageBreak/>
-              <w:t>Alex has been eating three quarters or more of usual intake and no loss of appetite (0)</w:t>
-            </w:r>
-          </w:p>
-          <w:p>
-            <w:pPr>
-              <w:spacing w:before="60" w:after="60"/>
-              <w:rPr>
-                <w:rFonts w:ascii="Arial" w:hAnsi="Arial" w:cs="Arial"/>
-                <w:sz w:val="20"/>
-                <w:szCs w:val="20"/>
-                <w:lang w:eastAsia="en-AU"/>
-              </w:rPr>
-            </w:pPr>
-            <w:r>
-              <w:rPr>
-                <w:rFonts w:ascii="Arial" w:hAnsi="Arial" w:cs="Arial"/>
-                <w:noProof/>
-                <w:sz w:val="20"/>
-                <w:szCs w:val="20"/>
-                <w:lang w:eastAsia="en-AU"/>
-              </w:rPr>
-              <w:t>0 - 1 Low risk of malnutrition - is eating well with no recent weight loss</w:t>
-            </w:r>
-            <w:r>
-              <w:rPr>
-                <w:rFonts w:ascii="Arial" w:hAnsi="Arial" w:cs="Arial"/>
-                <w:sz w:val="20"/>
-                <w:szCs w:val="20"/>
-                <w:lang w:eastAsia="en-AU"/>
-              </w:rPr>
-              <w:fldChar w:fldCharType="end"/>
-            </w:r>
-            <w:r>
-              <w:rPr>
-                <w:rFonts w:ascii="Arial" w:hAnsi="Arial" w:cs="Arial"/>
-                <w:sz w:val="20"/>
-                <w:szCs w:val="20"/>
-                <w:lang w:eastAsia="en-AU"/>
-              </w:rPr>
-              <w:fldChar w:fldCharType="begin"/>
-            </w:r>
-            <w:r>
-              <w:rPr>
-                <w:rFonts w:ascii="Arial" w:hAnsi="Arial" w:cs="Arial"/>
-                <w:sz w:val="20"/>
-                <w:szCs w:val="20"/>
-                <w:lang w:eastAsia="en-AU"/>
-              </w:rPr>
-              <w:instrText xml:space="preserve"> MERGEFIELD "oral" </w:instrText>
-            </w:r>
-            <w:r>
-              <w:rPr>
-                <w:rFonts w:ascii="Arial" w:hAnsi="Arial" w:cs="Arial"/>
-                <w:sz w:val="20"/>
-                <w:szCs w:val="20"/>
-                <w:lang w:eastAsia="en-AU"/>
-              </w:rPr>
-              <w:fldChar w:fldCharType="separate"/>
-            </w:r>
-            <w:r>
-              <w:rPr>
-                <w:rFonts w:ascii="Arial" w:hAnsi="Arial" w:cs="Arial"/>
-                <w:noProof/>
-                <w:sz w:val="20"/>
-                <w:szCs w:val="20"/>
-                <w:lang w:eastAsia="en-AU"/>
-              </w:rPr>
-              <w:t>Alex has upper denture and partial lower denture. She manages her own oral hygiene independently ACAT</w:t>
-            </w:r>
-            <w:r>
-              <w:rPr>
-                <w:rFonts w:ascii="Arial" w:hAnsi="Arial" w:cs="Arial"/>
-                <w:sz w:val="20"/>
-                <w:szCs w:val="20"/>
-                <w:lang w:eastAsia="en-AU"/>
-              </w:rPr>
-              <w:fldChar w:fldCharType="end"/>
-            </w:r>
-          </w:p>
-          <w:p>
-            <w:pPr>
-              <w:spacing w:before="60" w:after="60"/>
-              <w:rPr>
-                <w:rFonts w:ascii="Arial" w:hAnsi="Arial" w:cs="Arial"/>
-                <w:sz w:val="20"/>
-                <w:szCs w:val="20"/>
-                <w:lang w:eastAsia="en-AU"/>
-              </w:rPr>
-            </w:pPr>
-            <w:r>
-              <w:rPr>
-                <w:rFonts w:ascii="Arial" w:hAnsi="Arial" w:cs="Arial"/>
-                <w:sz w:val="20"/>
-                <w:szCs w:val="20"/>
-                <w:lang w:eastAsia="en-AU"/>
-              </w:rPr>
               <w:fldChar w:fldCharType="begin"/>
             </w:r>
             <w:r>
@@ -5594,38 +6130,18 @@
                 <w:szCs w:val="20"/>
                 <w:lang w:eastAsia="en-AU"/>
               </w:rPr>
-              <w:fldChar w:fldCharType="separate"/>
-            </w:r>
-            <w:r>
+              <w:fldChar w:fldCharType="end"/>
+            </w:r>
+          </w:p>
+          <w:p>
+            <w:pPr>
+              <w:spacing w:before="60" w:after="60"/>
               <w:rPr>
                 <w:rFonts w:ascii="Arial" w:hAnsi="Arial" w:cs="Arial"/>
                 <w:noProof/>
                 <w:color w:val="0070C0"/>
                 <w:sz w:val="20"/>
                 <w:szCs w:val="20"/>
-                <w:lang w:eastAsia="en-AU"/>
-              </w:rPr>
-              <w:t>Would benefit from Meal Preparation in the home to ensure health and nutrition with good eating habits. Also provided information with regard to private home delivered meal options. ACAT</w:t>
-            </w:r>
-            <w:r>
-              <w:rPr>
-                <w:rFonts w:ascii="Arial" w:hAnsi="Arial" w:cs="Arial"/>
-                <w:color w:val="0070C0"/>
-                <w:sz w:val="20"/>
-                <w:szCs w:val="20"/>
-                <w:lang w:eastAsia="en-AU"/>
-              </w:rPr>
-              <w:fldChar w:fldCharType="end"/>
-            </w:r>
-          </w:p>
-          <w:p>
-            <w:pPr>
-              <w:spacing w:before="60" w:after="60"/>
-              <w:rPr>
-                <w:rFonts w:ascii="Arial" w:hAnsi="Arial" w:cs="Arial"/>
-                <w:sz w:val="20"/>
-                <w:szCs w:val="20"/>
-                <w:lang w:eastAsia="en-AU"/>
               </w:rPr>
             </w:pPr>
             <w:r>
@@ -5665,9 +6181,30 @@
                 <w:color w:val="0070C0"/>
                 <w:sz w:val="20"/>
                 <w:szCs w:val="20"/>
-                <w:lang w:eastAsia="en-AU"/>
-              </w:rPr>
-              <w:t>Requires assistance at all times when out in the community. Utilizes wheelchair when out in the community.</w:t>
+              </w:rPr>
+              <w:t>Kathleen has a self care deficit related to meal preparation (organising and preparation of food ready for client to cook/reheat own meals and snacks as required) secondary to reduced mobility and activity tolerance.</w:t>
+            </w:r>
+          </w:p>
+          <w:p>
+            <w:pPr>
+              <w:spacing w:before="60" w:after="60"/>
+              <w:rPr>
+                <w:rFonts w:ascii="Arial" w:hAnsi="Arial" w:cs="Arial"/>
+                <w:sz w:val="20"/>
+                <w:szCs w:val="20"/>
+                <w:lang w:eastAsia="en-AU"/>
+              </w:rPr>
+            </w:pPr>
+            <w:r>
+              <w:rPr>
+                <w:rFonts w:ascii="Arial" w:hAnsi="Arial" w:cs="Arial"/>
+                <w:noProof/>
+                <w:color w:val="0070C0"/>
+                <w:sz w:val="20"/>
+                <w:szCs w:val="20"/>
+                <w:lang w:eastAsia="en-AU"/>
+              </w:rPr>
+              <w:t>Kathleen is keen to quit smoking so she has more money to purchase healthier foods.</w:t>
             </w:r>
             <w:r>
               <w:rPr>
@@ -5721,52 +6258,151 @@
               <w:spacing w:before="60" w:after="60"/>
               <w:rPr>
                 <w:rFonts w:ascii="Arial" w:hAnsi="Arial" w:cs="Arial"/>
-                <w:sz w:val="20"/>
-                <w:szCs w:val="20"/>
-                <w:lang w:eastAsia="en-AU"/>
-              </w:rPr>
-            </w:pPr>
-            <w:r>
-              <w:rPr>
-                <w:rFonts w:ascii="Arial" w:hAnsi="Arial" w:cs="Arial"/>
-                <w:color w:val="0070C0"/>
-                <w:sz w:val="20"/>
-                <w:szCs w:val="20"/>
-                <w:lang w:eastAsia="en-AU"/>
-              </w:rPr>
-              <w:fldChar w:fldCharType="begin"/>
-            </w:r>
-            <w:r>
-              <w:rPr>
-                <w:rFonts w:ascii="Arial" w:hAnsi="Arial" w:cs="Arial"/>
-                <w:color w:val="0070C0"/>
-                <w:sz w:val="20"/>
-                <w:szCs w:val="20"/>
-                <w:lang w:eastAsia="en-AU"/>
-              </w:rPr>
-              <w:instrText xml:space="preserve"> MERGEFIELD "mealsAndShoppingSupportPlanInterventions" </w:instrText>
-            </w:r>
-            <w:r>
-              <w:rPr>
-                <w:rFonts w:ascii="Arial" w:hAnsi="Arial" w:cs="Arial"/>
-                <w:color w:val="0070C0"/>
-                <w:sz w:val="20"/>
-                <w:szCs w:val="20"/>
-                <w:lang w:eastAsia="en-AU"/>
-              </w:rPr>
-              <w:fldChar w:fldCharType="separate"/>
-            </w:r>
-            <w:r>
-              <w:rPr>
-                <w:rFonts w:ascii="Arial" w:hAnsi="Arial" w:cs="Arial"/>
                 <w:noProof/>
                 <w:color w:val="0070C0"/>
                 <w:sz w:val="20"/>
                 <w:szCs w:val="20"/>
-                <w:lang w:eastAsia="en-AU"/>
-              </w:rPr>
-              <w:t>Southern Plus will facilitate the provision of prepared and home delivered meals through Light and Easy.</w:t>
-            </w:r>
+              </w:rPr>
+            </w:pPr>
+            <w:r>
+              <w:rPr>
+                <w:rFonts w:ascii="Arial" w:hAnsi="Arial" w:cs="Arial"/>
+                <w:color w:val="0070C0"/>
+                <w:sz w:val="20"/>
+                <w:szCs w:val="20"/>
+                <w:lang w:eastAsia="en-AU"/>
+              </w:rPr>
+              <w:fldChar w:fldCharType="begin"/>
+            </w:r>
+            <w:r>
+              <w:rPr>
+                <w:rFonts w:ascii="Arial" w:hAnsi="Arial" w:cs="Arial"/>
+                <w:color w:val="0070C0"/>
+                <w:sz w:val="20"/>
+                <w:szCs w:val="20"/>
+                <w:lang w:eastAsia="en-AU"/>
+              </w:rPr>
+              <w:instrText xml:space="preserve"> MERGEFIELD "mealsAndShoppingSupportPlanInterventions" </w:instrText>
+            </w:r>
+            <w:r>
+              <w:rPr>
+                <w:rFonts w:ascii="Arial" w:hAnsi="Arial" w:cs="Arial"/>
+                <w:color w:val="0070C0"/>
+                <w:sz w:val="20"/>
+                <w:szCs w:val="20"/>
+                <w:lang w:eastAsia="en-AU"/>
+              </w:rPr>
+              <w:fldChar w:fldCharType="separate"/>
+            </w:r>
+            <w:r>
+              <w:rPr>
+                <w:rFonts w:ascii="Arial" w:hAnsi="Arial" w:cs="Arial"/>
+                <w:noProof/>
+                <w:color w:val="0070C0"/>
+                <w:sz w:val="20"/>
+                <w:szCs w:val="20"/>
+              </w:rPr>
+              <w:t>Shopping Wednesday (f/n): Southern Plus SW will assist Kathleen with a shop by list service (DA) every fortnight on pension week.</w:t>
+            </w:r>
+          </w:p>
+          <w:p>
+            <w:pPr>
+              <w:spacing w:before="60" w:after="60"/>
+              <w:rPr>
+                <w:rFonts w:ascii="Arial" w:hAnsi="Arial" w:cs="Arial"/>
+                <w:noProof/>
+                <w:color w:val="0070C0"/>
+                <w:sz w:val="20"/>
+                <w:szCs w:val="20"/>
+              </w:rPr>
+            </w:pPr>
+            <w:r>
+              <w:rPr>
+                <w:rFonts w:ascii="Arial" w:hAnsi="Arial" w:cs="Arial"/>
+                <w:noProof/>
+                <w:color w:val="0070C0"/>
+                <w:sz w:val="20"/>
+                <w:szCs w:val="20"/>
+              </w:rPr>
+              <w:t xml:space="preserve">Social Support (Wed and Thu): Kathleen may request assistance with her shopping, please assist with shopping and completing other tasks and attending appointment's in town as requested by Kathleen.  Kathleen may or may not accompany the support worker in these occasions.  </w:t>
+            </w:r>
+          </w:p>
+          <w:p>
+            <w:pPr>
+              <w:spacing w:before="60" w:after="60"/>
+              <w:rPr>
+                <w:rFonts w:ascii="Arial" w:hAnsi="Arial" w:cs="Arial"/>
+                <w:noProof/>
+                <w:color w:val="0070C0"/>
+                <w:sz w:val="20"/>
+                <w:szCs w:val="20"/>
+              </w:rPr>
+            </w:pPr>
+            <w:r>
+              <w:rPr>
+                <w:rFonts w:ascii="Arial" w:hAnsi="Arial" w:cs="Arial"/>
+                <w:noProof/>
+                <w:color w:val="0070C0"/>
+                <w:sz w:val="20"/>
+                <w:szCs w:val="20"/>
+              </w:rPr>
+              <w:t xml:space="preserve">Please take Kathleen’s walker when accessing the community. </w:t>
+            </w:r>
+          </w:p>
+          <w:p>
+            <w:pPr>
+              <w:spacing w:before="60" w:after="60"/>
+              <w:rPr>
+                <w:rFonts w:ascii="Arial" w:hAnsi="Arial" w:cs="Arial"/>
+                <w:noProof/>
+                <w:color w:val="0070C0"/>
+                <w:sz w:val="20"/>
+                <w:szCs w:val="20"/>
+              </w:rPr>
+            </w:pPr>
+            <w:r>
+              <w:rPr>
+                <w:rFonts w:ascii="Arial" w:hAnsi="Arial" w:cs="Arial"/>
+                <w:noProof/>
+                <w:color w:val="0070C0"/>
+                <w:sz w:val="20"/>
+                <w:szCs w:val="20"/>
+              </w:rPr>
+              <w:t>Meal preparation: Support workers will assist client to do food preparation as required during in home services as directed by Kathleen</w:t>
+            </w:r>
+          </w:p>
+          <w:p>
+            <w:pPr>
+              <w:spacing w:before="60" w:after="60"/>
+              <w:rPr>
+                <w:rFonts w:ascii="Arial" w:hAnsi="Arial" w:cs="Arial"/>
+                <w:noProof/>
+                <w:color w:val="0070C0"/>
+                <w:sz w:val="20"/>
+                <w:szCs w:val="20"/>
+              </w:rPr>
+            </w:pPr>
+            <w:r>
+              <w:rPr>
+                <w:rFonts w:ascii="Arial" w:hAnsi="Arial" w:cs="Arial"/>
+                <w:noProof/>
+                <w:color w:val="0070C0"/>
+                <w:sz w:val="20"/>
+                <w:szCs w:val="20"/>
+              </w:rPr>
+              <w:t>Southern plus RN/WP will be available to support Kathleen to explore and implement strategies to quit smoking as required.</w:t>
+            </w:r>
+          </w:p>
+          <w:p>
+            <w:pPr>
+              <w:spacing w:before="60" w:after="60"/>
+              <w:rPr>
+                <w:rFonts w:ascii="Arial" w:hAnsi="Arial" w:cs="Arial"/>
+                <w:sz w:val="20"/>
+                <w:szCs w:val="20"/>
+                <w:lang w:eastAsia="en-AU"/>
+              </w:rPr>
+            </w:pPr>
             <w:r>
               <w:rPr>
                 <w:rFonts w:ascii="Arial" w:hAnsi="Arial" w:cs="Arial"/>
@@ -7606,27 +8242,6 @@
                 <w:szCs w:val="20"/>
                 <w:lang w:eastAsia="en-AU"/>
               </w:rPr>
-              <w:fldChar w:fldCharType="separate"/>
-            </w:r>
-            <w:r>
-              <w:rPr>
-                <w:rFonts w:ascii="Arial" w:hAnsi="Arial" w:cs="Arial"/>
-                <w:noProof/>
-                <w:color w:val="0070C0"/>
-                <w:sz w:val="20"/>
-                <w:szCs w:val="20"/>
-                <w:lang w:eastAsia="en-AU"/>
-              </w:rPr>
-              <w:t>Carer duress with his own health issues...</w:t>
-            </w:r>
-            <w:r>
-              <w:rPr>
-                <w:rFonts w:ascii="Arial" w:hAnsi="Arial" w:cs="Arial"/>
-                <w:color w:val="0070C0"/>
-                <w:sz w:val="20"/>
-                <w:szCs w:val="20"/>
-                <w:lang w:eastAsia="en-AU"/>
-              </w:rPr>
               <w:fldChar w:fldCharType="end"/>
             </w:r>
           </w:p>
@@ -7798,6 +8413,7 @@
                 <w:sz w:val="20"/>
                 <w:szCs w:val="20"/>
               </w:rPr>
+              <w:lastRenderedPageBreak/>
               <w:t xml:space="preserve">Referral to SCC Respite </w:t>
             </w:r>
             <w:r>
@@ -8070,7 +8686,6 @@
                 <w:szCs w:val="20"/>
                 <w:lang w:eastAsia="en-AU"/>
               </w:rPr>
-              <w:lastRenderedPageBreak/>
               <w:fldChar w:fldCharType="begin"/>
             </w:r>
             <w:r>
@@ -8081,25 +8696,6 @@
                 <w:lang w:eastAsia="en-AU"/>
               </w:rPr>
               <w:instrText xml:space="preserve"> MERGEFIELD "financesOther" </w:instrText>
-            </w:r>
-            <w:r>
-              <w:rPr>
-                <w:rFonts w:ascii="Arial" w:hAnsi="Arial" w:cs="Arial"/>
-                <w:sz w:val="20"/>
-                <w:szCs w:val="20"/>
-                <w:lang w:eastAsia="en-AU"/>
-              </w:rPr>
-              <w:fldChar w:fldCharType="separate"/>
-            </w:r>
-            <w:r>
-              <w:rPr>
-                <w:rFonts w:ascii="Arial" w:hAnsi="Arial" w:cs="Arial"/>
-                <w:noProof/>
-                <w:sz w:val="20"/>
-                <w:szCs w:val="20"/>
-                <w:lang w:eastAsia="en-AU"/>
-              </w:rPr>
-              <w:t>Husband Neville manages finances</w:t>
             </w:r>
             <w:r>
               <w:rPr>
@@ -12783,6 +13379,7 @@
                 <w:szCs w:val="20"/>
                 <w:lang w:eastAsia="en-AU"/>
               </w:rPr>
+              <w:lastRenderedPageBreak/>
               <w:t>Is there a spare key?</w:t>
             </w:r>
           </w:p>
@@ -13088,7 +13685,6 @@
                 <w:szCs w:val="20"/>
                 <w:lang w:eastAsia="en-AU"/>
               </w:rPr>
-              <w:lastRenderedPageBreak/>
               <w:t>If No, would the client/carer like SCC to provide a key safe?</w:t>
             </w:r>
           </w:p>
@@ -20789,7 +21385,7 @@
             <w:rPr>
               <w:noProof/>
             </w:rPr>
-            <w:t>22/12/2022</w:t>
+            <w:t>15/01/2023</w:t>
           </w:r>
           <w:r>
             <w:fldChar w:fldCharType="end"/>
@@ -20846,14 +21442,30 @@
           <w:r>
             <w:t xml:space="preserve"> of </w:t>
           </w:r>
-          <w:fldSimple w:instr=" NUMPAGES  \* Arabic  \* MERGEFORMAT ">
-            <w:r>
-              <w:rPr>
-                <w:noProof/>
-              </w:rPr>
-              <w:t>10</w:t>
-            </w:r>
-          </w:fldSimple>
+          <w:r>
+            <w:fldChar w:fldCharType="begin"/>
+          </w:r>
+          <w:r>
+            <w:instrText xml:space="preserve"> NUMPAGES  \* Arabi</w:instrText>
+          </w:r>
+          <w:r>
+            <w:instrText xml:space="preserve">c  \* MERGEFORMAT </w:instrText>
+          </w:r>
+          <w:r>
+            <w:fldChar w:fldCharType="separate"/>
+          </w:r>
+          <w:r>
+            <w:rPr>
+              <w:noProof/>
+            </w:rPr>
+            <w:t>10</w:t>
+          </w:r>
+          <w:r>
+            <w:rPr>
+              <w:noProof/>
+            </w:rPr>
+            <w:fldChar w:fldCharType="end"/>
+          </w:r>
         </w:p>
       </w:tc>
     </w:tr>
@@ -20959,7 +21571,7 @@
             <w:rPr>
               <w:noProof/>
             </w:rPr>
-            <w:t>22/12/2022</w:t>
+            <w:t>15/01/2023</w:t>
           </w:r>
           <w:r>
             <w:fldChar w:fldCharType="end"/>
@@ -21016,14 +21628,27 @@
           <w:r>
             <w:t xml:space="preserve"> of </w:t>
           </w:r>
-          <w:fldSimple w:instr=" NUMPAGES  \* Arabic  \* MERGEFORMAT ">
-            <w:r>
-              <w:rPr>
-                <w:noProof/>
-              </w:rPr>
-              <w:t>10</w:t>
-            </w:r>
-          </w:fldSimple>
+          <w:r>
+            <w:fldChar w:fldCharType="begin"/>
+          </w:r>
+          <w:r>
+            <w:instrText xml:space="preserve"> NUMPAGES  \* Arabic  \* MERGEFORMAT </w:instrText>
+          </w:r>
+          <w:r>
+            <w:fldChar w:fldCharType="separate"/>
+          </w:r>
+          <w:r>
+            <w:rPr>
+              <w:noProof/>
+            </w:rPr>
+            <w:t>10</w:t>
+          </w:r>
+          <w:r>
+            <w:rPr>
+              <w:noProof/>
+            </w:rPr>
+            <w:fldChar w:fldCharType="end"/>
+          </w:r>
         </w:p>
       </w:tc>
     </w:tr>
@@ -21078,14 +21703,27 @@
     <w:pPr>
       <w:pStyle w:val="FormHeaderPage2"/>
     </w:pPr>
-    <w:fldSimple w:instr=" STYLEREF  FormTitle  \* MERGEFORMAT ">
-      <w:r>
-        <w:rPr>
-          <w:noProof/>
-        </w:rPr>
-        <w:t>Health &amp; Wellbeing Assessment</w:t>
-      </w:r>
-    </w:fldSimple>
+    <w:r>
+      <w:fldChar w:fldCharType="begin"/>
+    </w:r>
+    <w:r>
+      <w:instrText xml:space="preserve"> STYLEREF  FormTitle  \* MERGEFORMAT </w:instrText>
+    </w:r>
+    <w:r>
+      <w:fldChar w:fldCharType="separate"/>
+    </w:r>
+    <w:r>
+      <w:rPr>
+        <w:noProof/>
+      </w:rPr>
+      <w:t>Health &amp; Wellbeing Assessment</w:t>
+    </w:r>
+    <w:r>
+      <w:rPr>
+        <w:noProof/>
+      </w:rPr>
+      <w:fldChar w:fldCharType="end"/>
+    </w:r>
   </w:p>
   <w:p>
     <w:pPr>
@@ -25912,6 +26550,19 @@
 </file>
 
 <file path=customXml/item2.xml><?xml version="1.0" encoding="utf-8"?>
+<b:Sources xmlns:b="http://schemas.openxmlformats.org/officeDocument/2006/bibliography" xmlns="http://schemas.openxmlformats.org/officeDocument/2006/bibliography" SelectedStyle="\APA.XSL" StyleName="APA"/>
+</file>
+
+<file path=customXml/item3.xml><?xml version="1.0" encoding="utf-8"?>
+<?mso-contentType ?>
+<FormTemplates xmlns="http://schemas.microsoft.com/sharepoint/v3/contenttype/forms">
+  <Display>DocumentLibraryForm</Display>
+  <Edit>DocumentLibraryForm</Edit>
+  <New>DocumentLibraryForm</New>
+</FormTemplates>
+</file>
+
+<file path=customXml/item4.xml><?xml version="1.0" encoding="utf-8"?>
 <ct:contentTypeSchema xmlns:ct="http://schemas.microsoft.com/office/2006/metadata/contentType" xmlns:ma="http://schemas.microsoft.com/office/2006/metadata/properties/metaAttributes" ct:_="" ma:_="" ma:contentTypeName="Document" ma:contentTypeID="0x010100EDF5CB7A34B963469470B20D192200CC" ma:contentTypeVersion="6" ma:contentTypeDescription="Create a new document." ma:contentTypeScope="" ma:versionID="df7b4b30b02dec00d09e9427482fb91e">
   <xsd:schema xmlns:xsd="http://www.w3.org/2001/XMLSchema" xmlns:xs="http://www.w3.org/2001/XMLSchema" xmlns:p="http://schemas.microsoft.com/office/2006/metadata/properties" xmlns:ns2="5b216850-4aa5-4fe9-83fd-afc9ec376fd6" xmlns:ns3="90dd6566-0c72-4654-b0e0-8b8857f3e3ea" targetNamespace="http://schemas.microsoft.com/office/2006/metadata/properties" ma:root="true" ma:fieldsID="c4c3069de4a51a743857999e8d3121c7" ns2:_="" ns3:_="">
     <xsd:import namespace="5b216850-4aa5-4fe9-83fd-afc9ec376fd6"/>
@@ -26090,19 +26741,6 @@
 </ct:contentTypeSchema>
 </file>
 
-<file path=customXml/item3.xml><?xml version="1.0" encoding="utf-8"?>
-<?mso-contentType ?>
-<FormTemplates xmlns="http://schemas.microsoft.com/sharepoint/v3/contenttype/forms">
-  <Display>DocumentLibraryForm</Display>
-  <Edit>DocumentLibraryForm</Edit>
-  <New>DocumentLibraryForm</New>
-</FormTemplates>
-</file>
-
-<file path=customXml/item4.xml><?xml version="1.0" encoding="utf-8"?>
-<b:Sources xmlns:b="http://schemas.openxmlformats.org/officeDocument/2006/bibliography" xmlns="http://schemas.openxmlformats.org/officeDocument/2006/bibliography" SelectedStyle="\APA.XSL" StyleName="APA"/>
-</file>
-
 <file path=customXml/itemProps1.xml><?xml version="1.0" encoding="utf-8"?>
 <ds:datastoreItem xmlns:ds="http://schemas.openxmlformats.org/officeDocument/2006/customXml" ds:itemID="{F6A53EED-9433-4BF9-949D-52F6BA3CB7EA}">
   <ds:schemaRefs>
@@ -26121,6 +26759,22 @@
 </file>
 
 <file path=customXml/itemProps2.xml><?xml version="1.0" encoding="utf-8"?>
+<ds:datastoreItem xmlns:ds="http://schemas.openxmlformats.org/officeDocument/2006/customXml" ds:itemID="{2917F5F9-02AF-48AF-B089-2A09C7548877}">
+  <ds:schemaRefs>
+    <ds:schemaRef ds:uri="http://schemas.openxmlformats.org/officeDocument/2006/bibliography"/>
+  </ds:schemaRefs>
+</ds:datastoreItem>
+</file>
+
+<file path=customXml/itemProps3.xml><?xml version="1.0" encoding="utf-8"?>
+<ds:datastoreItem xmlns:ds="http://schemas.openxmlformats.org/officeDocument/2006/customXml" ds:itemID="{7EB57670-54EC-4AB7-AFAD-B68C046CA870}">
+  <ds:schemaRefs>
+    <ds:schemaRef ds:uri="http://schemas.microsoft.com/sharepoint/v3/contenttype/forms"/>
+  </ds:schemaRefs>
+</ds:datastoreItem>
+</file>
+
+<file path=customXml/itemProps4.xml><?xml version="1.0" encoding="utf-8"?>
 <ds:datastoreItem xmlns:ds="http://schemas.openxmlformats.org/officeDocument/2006/customXml" ds:itemID="{917E1B0A-B32C-4E3C-97B7-5AF1121C176D}">
   <ds:schemaRefs>
     <ds:schemaRef ds:uri="http://schemas.microsoft.com/office/2006/metadata/contentType"/>
@@ -26137,20 +26791,4 @@
     <ds:schemaRef ds:uri="http://schemas.microsoft.com/internal/obd"/>
   </ds:schemaRefs>
 </ds:datastoreItem>
-</file>
-
-<file path=customXml/itemProps3.xml><?xml version="1.0" encoding="utf-8"?>
-<ds:datastoreItem xmlns:ds="http://schemas.openxmlformats.org/officeDocument/2006/customXml" ds:itemID="{7EB57670-54EC-4AB7-AFAD-B68C046CA870}">
-  <ds:schemaRefs>
-    <ds:schemaRef ds:uri="http://schemas.microsoft.com/sharepoint/v3/contenttype/forms"/>
-  </ds:schemaRefs>
-</ds:datastoreItem>
-</file>
-
-<file path=customXml/itemProps4.xml><?xml version="1.0" encoding="utf-8"?>
-<ds:datastoreItem xmlns:ds="http://schemas.openxmlformats.org/officeDocument/2006/customXml" ds:itemID="{2917F5F9-02AF-48AF-B089-2A09C7548877}">
-  <ds:schemaRefs>
-    <ds:schemaRef ds:uri="http://schemas.openxmlformats.org/officeDocument/2006/bibliography"/>
-  </ds:schemaRefs>
-</ds:datastoreItem>
 </file>
</xml_diff>